<commit_message>
working on impressionist data
</commit_message>
<xml_diff>
--- a/DATA.docx
+++ b/DATA.docx
@@ -51,7 +51,23 @@
         <w:spacing w:line="480" w:lineRule="auto"/>
       </w:pPr>
       <w:r>
-        <w:t>The Impressionist art dataset (1980-1991) was constructed by Orley Ashenfelter and Andrew Richardson</w:t>
+        <w:t xml:space="preserve">The Impressionist art dataset (1980-1991) was constructed by </w:t>
+      </w:r>
+      <w:proofErr w:type="spellStart"/>
+      <w:r>
+        <w:t>Orley</w:t>
+      </w:r>
+      <w:proofErr w:type="spellEnd"/>
+      <w:r>
+        <w:t xml:space="preserve"> </w:t>
+      </w:r>
+      <w:proofErr w:type="spellStart"/>
+      <w:r>
+        <w:t>Ashenfelter</w:t>
+      </w:r>
+      <w:proofErr w:type="spellEnd"/>
+      <w:r>
+        <w:t xml:space="preserve"> and Andrew Richardson</w:t>
       </w:r>
       <w:r>
         <w:t xml:space="preserve"> in 1992</w:t>
@@ -81,29 +97,75 @@
         <w:t>T</w:t>
       </w:r>
       <w:r>
-        <w:t xml:space="preserve">he highest </w:t>
+        <w:t xml:space="preserve">he highest sale in this dataset goes to </w:t>
+      </w:r>
+      <w:r>
+        <w:t xml:space="preserve">Vincent Van Gogh’s </w:t>
+      </w:r>
+      <w:r>
+        <w:rPr>
+          <w:i/>
+        </w:rPr>
+        <w:t xml:space="preserve">Portrait of Dr. </w:t>
+      </w:r>
+      <w:proofErr w:type="spellStart"/>
+      <w:r>
+        <w:rPr>
+          <w:i/>
+        </w:rPr>
+        <w:t>Gachet</w:t>
+      </w:r>
+      <w:proofErr w:type="spellEnd"/>
+      <w:r>
+        <w:rPr>
+          <w:i/>
+        </w:rPr>
+        <w:t xml:space="preserve"> </w:t>
+      </w:r>
+      <w:r>
+        <w:t xml:space="preserve">(1890), which netted </w:t>
       </w:r>
       <w:r>
         <w:lastRenderedPageBreak/>
-        <w:t>sale in this dataset goes to Paul Gauguin’s Mata Mua, which netted approximately $24.2 million on May 9, 1989.</w:t>
-      </w:r>
-      <w:r>
-        <w:t xml:space="preserve"> Conversely,</w:t>
-      </w:r>
-      <w:r>
-        <w:t xml:space="preserve"> the lowest sale is …</w:t>
-      </w:r>
-    </w:p>
-    <w:p>
-      <w:pPr>
-        <w:spacing w:line="480" w:lineRule="auto"/>
-      </w:pPr>
+        <w:t xml:space="preserve">approximately $82.5 million </w:t>
+      </w:r>
+      <w:r>
+        <w:t>on May 15, 1990.</w:t>
+      </w:r>
+      <w:r>
+        <w:t xml:space="preserve"> </w:t>
+      </w:r>
+      <w:r>
+        <w:t xml:space="preserve">Conversely, the lowest sale is </w:t>
+      </w:r>
+      <w:r>
+        <w:t xml:space="preserve">a work by Paul Cesar </w:t>
+      </w:r>
+      <w:proofErr w:type="spellStart"/>
+      <w:r>
+        <w:t>Helleu</w:t>
+      </w:r>
+      <w:proofErr w:type="spellEnd"/>
+      <w:r>
+        <w:t xml:space="preserve"> that went for a mere </w:t>
+      </w:r>
+      <w:r>
+        <w:t xml:space="preserve">$1,888 </w:t>
+      </w:r>
+      <w:r>
+        <w:t xml:space="preserve">on March 25, 1986. </w:t>
+      </w:r>
       <w:bookmarkStart w:id="0" w:name="_GoBack"/>
       <w:bookmarkEnd w:id="0"/>
     </w:p>
     <w:p>
       <w:pPr>
         <w:spacing w:line="480" w:lineRule="auto"/>
+      </w:pPr>
+    </w:p>
+    <w:p>
+      <w:pPr>
+        <w:spacing w:line="480" w:lineRule="auto"/>
         <w:ind w:firstLine="0"/>
       </w:pPr>
     </w:p>
@@ -128,7 +190,15 @@
         <w:t>&lt;</w:t>
       </w:r>
       <w:r>
-        <w:t xml:space="preserve"> reason for assorted art auctions – so time difference is small, </w:t>
+        <w:t xml:space="preserve"> </w:t>
+      </w:r>
+      <w:proofErr w:type="gramStart"/>
+      <w:r>
+        <w:t>reason</w:t>
+      </w:r>
+      <w:proofErr w:type="gramEnd"/>
+      <w:r>
+        <w:t xml:space="preserve"> for assorted art auctions – so time difference is small, </w:t>
       </w:r>
       <w:r>
         <w:t>can see how related art</w:t>
@@ -217,7 +287,71 @@
         <w:footnoteRef/>
       </w:r>
       <w:r>
-        <w:t xml:space="preserve"> Richardson (2002); Abowd &amp; Ashenfelter (1989); Beggs &amp; Graddy (1997); Ashenfelter &amp; Graddy (2003); Beggs &amp; Graddy (2009)</w:t>
+        <w:t xml:space="preserve"> Richardson (2002); </w:t>
+      </w:r>
+      <w:proofErr w:type="spellStart"/>
+      <w:r>
+        <w:t>Abowd</w:t>
+      </w:r>
+      <w:proofErr w:type="spellEnd"/>
+      <w:r>
+        <w:t xml:space="preserve"> &amp; </w:t>
+      </w:r>
+      <w:proofErr w:type="spellStart"/>
+      <w:r>
+        <w:t>Ashenfelter</w:t>
+      </w:r>
+      <w:proofErr w:type="spellEnd"/>
+      <w:r>
+        <w:t xml:space="preserve"> (1989); </w:t>
+      </w:r>
+      <w:proofErr w:type="spellStart"/>
+      <w:r>
+        <w:t>Beggs</w:t>
+      </w:r>
+      <w:proofErr w:type="spellEnd"/>
+      <w:r>
+        <w:t xml:space="preserve"> &amp; </w:t>
+      </w:r>
+      <w:proofErr w:type="spellStart"/>
+      <w:r>
+        <w:t>Graddy</w:t>
+      </w:r>
+      <w:proofErr w:type="spellEnd"/>
+      <w:r>
+        <w:t xml:space="preserve"> (1997); </w:t>
+      </w:r>
+      <w:proofErr w:type="spellStart"/>
+      <w:r>
+        <w:t>Ashenfelter</w:t>
+      </w:r>
+      <w:proofErr w:type="spellEnd"/>
+      <w:r>
+        <w:t xml:space="preserve"> &amp; </w:t>
+      </w:r>
+      <w:proofErr w:type="spellStart"/>
+      <w:r>
+        <w:t>Graddy</w:t>
+      </w:r>
+      <w:proofErr w:type="spellEnd"/>
+      <w:r>
+        <w:t xml:space="preserve"> (2003); </w:t>
+      </w:r>
+      <w:proofErr w:type="spellStart"/>
+      <w:r>
+        <w:t>Beggs</w:t>
+      </w:r>
+      <w:proofErr w:type="spellEnd"/>
+      <w:r>
+        <w:t xml:space="preserve"> &amp; </w:t>
+      </w:r>
+      <w:proofErr w:type="spellStart"/>
+      <w:r>
+        <w:t>Graddy</w:t>
+      </w:r>
+      <w:proofErr w:type="spellEnd"/>
+      <w:r>
+        <w:t xml:space="preserve"> (2009)</w:t>
       </w:r>
     </w:p>
   </w:footnote>

</xml_diff>

<commit_message>
just hit the 50 page mark
</commit_message>
<xml_diff>
--- a/DATA.docx
+++ b/DATA.docx
@@ -3745,10 +3745,7 @@
         <w:t xml:space="preserve">writing a computer program to scan recent </w:t>
       </w:r>
       <w:r>
-        <w:t xml:space="preserve">listings on the Blouin Art Sales Index, </w:t>
-      </w:r>
-      <w:r>
-        <w:t>a database that hosts a large collection of art auction data</w:t>
+        <w:t>listings on the Blouin Art Sales Index, a database that hosts a large collection of art auction data</w:t>
       </w:r>
       <w:r>
         <w:rPr>
@@ -3941,10 +3938,7 @@
       </w:pPr>
       <w:r>
         <w:lastRenderedPageBreak/>
-        <w:t>Each</w:t>
-      </w:r>
-      <w:r>
-        <w:t xml:space="preserve"> observation </w:t>
+        <w:t xml:space="preserve">Each observation </w:t>
       </w:r>
       <w:r>
         <w:t xml:space="preserve">in this new dataset </w:t>
@@ -4377,35 +4371,19 @@
         <w:spacing w:line="480" w:lineRule="auto"/>
         <w:ind w:firstLine="0"/>
       </w:pPr>
+    </w:p>
+    <w:p>
+      <w:pPr>
+        <w:spacing w:line="480" w:lineRule="auto"/>
+      </w:pPr>
+    </w:p>
+    <w:p>
+      <w:pPr>
+        <w:spacing w:line="480" w:lineRule="auto"/>
+        <w:ind w:firstLine="0"/>
+      </w:pPr>
       <w:bookmarkStart w:id="0" w:name="_GoBack"/>
       <w:bookmarkEnd w:id="0"/>
-    </w:p>
-    <w:p>
-      <w:pPr>
-        <w:spacing w:line="480" w:lineRule="auto"/>
-      </w:pPr>
-    </w:p>
-    <w:p>
-      <w:pPr>
-        <w:spacing w:line="480" w:lineRule="auto"/>
-      </w:pPr>
-    </w:p>
-    <w:p>
-      <w:pPr>
-        <w:spacing w:line="480" w:lineRule="auto"/>
-      </w:pPr>
-    </w:p>
-    <w:p>
-      <w:pPr>
-        <w:spacing w:line="480" w:lineRule="auto"/>
-        <w:ind w:firstLine="0"/>
-      </w:pPr>
-    </w:p>
-    <w:p>
-      <w:pPr>
-        <w:spacing w:line="480" w:lineRule="auto"/>
-        <w:ind w:firstLine="0"/>
-      </w:pPr>
     </w:p>
     <w:sectPr>
       <w:pgSz w:w="12240" w:h="15840"/>
@@ -5363,7 +5341,7 @@
 </file>
 
 <file path=customXml/itemProps1.xml><?xml version="1.0" encoding="utf-8"?>
-<ds:datastoreItem xmlns:ds="http://schemas.openxmlformats.org/officeDocument/2006/customXml" ds:itemID="{92165105-F31D-4CD0-884A-1BC381DF531E}">
+<ds:datastoreItem xmlns:ds="http://schemas.openxmlformats.org/officeDocument/2006/customXml" ds:itemID="{9AFC871E-193E-4566-911B-1BB10AEDAED3}">
   <ds:schemaRefs>
     <ds:schemaRef ds:uri="http://schemas.openxmlformats.org/officeDocument/2006/bibliography"/>
   </ds:schemaRefs>

</xml_diff>

<commit_message>
finished substitution experiment #1
</commit_message>
<xml_diff>
--- a/DATA.docx
+++ b/DATA.docx
@@ -188,13 +188,13 @@
         <w:jc w:val="center"/>
         <w:rPr>
           <w:rFonts w:eastAsiaTheme="minorEastAsia"/>
-          <w:sz w:val="16"/>
+          <w:sz w:val="20"/>
         </w:rPr>
       </w:pPr>
       <w:r>
         <w:rPr>
           <w:rFonts w:eastAsiaTheme="minorEastAsia"/>
-          <w:sz w:val="16"/>
+          <w:sz w:val="20"/>
         </w:rPr>
         <w:t>Table &lt;&gt;: Impressionist art, summary statistics for continuous features.</w:t>
       </w:r>
@@ -206,7 +206,7 @@
         <w:rPr>
           <w:rFonts w:eastAsia="Times New Roman" w:cs="Consolas"/>
           <w:color w:val="000000"/>
-          <w:sz w:val="10"/>
+          <w:sz w:val="14"/>
           <w:szCs w:val="18"/>
         </w:rPr>
       </w:pPr>
@@ -239,15 +239,15 @@
         <w:rPr>
           <w:rFonts w:ascii="Lucida Console" w:eastAsia="Times New Roman" w:hAnsi="Lucida Console" w:cs="Courier New"/>
           <w:color w:val="000000"/>
-          <w:sz w:val="12"/>
-          <w:szCs w:val="20"/>
-        </w:rPr>
-      </w:pPr>
-      <w:r>
-        <w:rPr>
-          <w:rFonts w:ascii="Lucida Console" w:eastAsia="Times New Roman" w:hAnsi="Lucida Console" w:cs="Courier New"/>
-          <w:color w:val="000000"/>
-          <w:sz w:val="12"/>
+          <w:sz w:val="16"/>
+          <w:szCs w:val="20"/>
+        </w:rPr>
+      </w:pPr>
+      <w:r>
+        <w:rPr>
+          <w:rFonts w:ascii="Lucida Console" w:eastAsia="Times New Roman" w:hAnsi="Lucida Console" w:cs="Courier New"/>
+          <w:color w:val="000000"/>
+          <w:sz w:val="16"/>
           <w:szCs w:val="20"/>
         </w:rPr>
         <w:t>DIM_A           LOW_EST            HIGH_EST</w:t>
@@ -281,15 +281,15 @@
         <w:rPr>
           <w:rFonts w:ascii="Lucida Console" w:eastAsia="Times New Roman" w:hAnsi="Lucida Console" w:cs="Courier New"/>
           <w:color w:val="000000"/>
-          <w:sz w:val="12"/>
-          <w:szCs w:val="20"/>
-        </w:rPr>
-      </w:pPr>
-      <w:r>
-        <w:rPr>
-          <w:rFonts w:ascii="Lucida Console" w:eastAsia="Times New Roman" w:hAnsi="Lucida Console" w:cs="Courier New"/>
-          <w:color w:val="000000"/>
-          <w:sz w:val="12"/>
+          <w:sz w:val="16"/>
+          <w:szCs w:val="20"/>
+        </w:rPr>
+      </w:pPr>
+      <w:r>
+        <w:rPr>
+          <w:rFonts w:ascii="Lucida Console" w:eastAsia="Times New Roman" w:hAnsi="Lucida Console" w:cs="Courier New"/>
+          <w:color w:val="000000"/>
+          <w:sz w:val="16"/>
           <w:szCs w:val="20"/>
         </w:rPr>
         <w:t>Min.   :  0.00   Min.   :     102   Min.   :     128</w:t>
@@ -323,15 +323,15 @@
         <w:rPr>
           <w:rFonts w:ascii="Lucida Console" w:eastAsia="Times New Roman" w:hAnsi="Lucida Console" w:cs="Courier New"/>
           <w:color w:val="000000"/>
-          <w:sz w:val="12"/>
-          <w:szCs w:val="20"/>
-        </w:rPr>
-      </w:pPr>
-      <w:r>
-        <w:rPr>
-          <w:rFonts w:ascii="Lucida Console" w:eastAsia="Times New Roman" w:hAnsi="Lucida Console" w:cs="Courier New"/>
-          <w:color w:val="000000"/>
-          <w:sz w:val="12"/>
+          <w:sz w:val="16"/>
+          <w:szCs w:val="20"/>
+        </w:rPr>
+      </w:pPr>
+      <w:r>
+        <w:rPr>
+          <w:rFonts w:ascii="Lucida Console" w:eastAsia="Times New Roman" w:hAnsi="Lucida Console" w:cs="Courier New"/>
+          <w:color w:val="000000"/>
+          <w:sz w:val="16"/>
           <w:szCs w:val="20"/>
         </w:rPr>
         <w:t>1st Qu.: 11.00   1st Qu.:   14000   1st Qu.:   18000</w:t>
@@ -365,15 +365,15 @@
         <w:rPr>
           <w:rFonts w:ascii="Lucida Console" w:eastAsia="Times New Roman" w:hAnsi="Lucida Console" w:cs="Courier New"/>
           <w:color w:val="000000"/>
-          <w:sz w:val="12"/>
-          <w:szCs w:val="20"/>
-        </w:rPr>
-      </w:pPr>
-      <w:r>
-        <w:rPr>
-          <w:rFonts w:ascii="Lucida Console" w:eastAsia="Times New Roman" w:hAnsi="Lucida Console" w:cs="Courier New"/>
-          <w:color w:val="000000"/>
-          <w:sz w:val="12"/>
+          <w:sz w:val="16"/>
+          <w:szCs w:val="20"/>
+        </w:rPr>
+      </w:pPr>
+      <w:r>
+        <w:rPr>
+          <w:rFonts w:ascii="Lucida Console" w:eastAsia="Times New Roman" w:hAnsi="Lucida Console" w:cs="Courier New"/>
+          <w:color w:val="000000"/>
+          <w:sz w:val="16"/>
           <w:szCs w:val="20"/>
         </w:rPr>
         <w:t>Median : 17.00   Median :   40000   Median :   50000</w:t>
@@ -407,15 +407,15 @@
         <w:rPr>
           <w:rFonts w:ascii="Lucida Console" w:eastAsia="Times New Roman" w:hAnsi="Lucida Console" w:cs="Courier New"/>
           <w:color w:val="000000"/>
-          <w:sz w:val="12"/>
-          <w:szCs w:val="20"/>
-        </w:rPr>
-      </w:pPr>
-      <w:r>
-        <w:rPr>
-          <w:rFonts w:ascii="Lucida Console" w:eastAsia="Times New Roman" w:hAnsi="Lucida Console" w:cs="Courier New"/>
-          <w:color w:val="000000"/>
-          <w:sz w:val="12"/>
+          <w:sz w:val="16"/>
+          <w:szCs w:val="20"/>
+        </w:rPr>
+      </w:pPr>
+      <w:r>
+        <w:rPr>
+          <w:rFonts w:ascii="Lucida Console" w:eastAsia="Times New Roman" w:hAnsi="Lucida Console" w:cs="Courier New"/>
+          <w:color w:val="000000"/>
+          <w:sz w:val="16"/>
           <w:szCs w:val="20"/>
         </w:rPr>
         <w:t>Mean   : 18.31   Mean   :  196023   Mean   :  257967</w:t>
@@ -449,15 +449,15 @@
         <w:rPr>
           <w:rFonts w:ascii="Lucida Console" w:eastAsia="Times New Roman" w:hAnsi="Lucida Console" w:cs="Courier New"/>
           <w:color w:val="000000"/>
-          <w:sz w:val="12"/>
-          <w:szCs w:val="20"/>
-        </w:rPr>
-      </w:pPr>
-      <w:r>
-        <w:rPr>
-          <w:rFonts w:ascii="Lucida Console" w:eastAsia="Times New Roman" w:hAnsi="Lucida Console" w:cs="Courier New"/>
-          <w:color w:val="000000"/>
-          <w:sz w:val="12"/>
+          <w:sz w:val="16"/>
+          <w:szCs w:val="20"/>
+        </w:rPr>
+      </w:pPr>
+      <w:r>
+        <w:rPr>
+          <w:rFonts w:ascii="Lucida Console" w:eastAsia="Times New Roman" w:hAnsi="Lucida Console" w:cs="Courier New"/>
+          <w:color w:val="000000"/>
+          <w:sz w:val="16"/>
           <w:szCs w:val="20"/>
         </w:rPr>
         <w:t>3rd Qu.: 23.00   3rd Qu.:  132800   3rd Qu.:  168300</w:t>
@@ -491,15 +491,15 @@
         <w:rPr>
           <w:rFonts w:ascii="Lucida Console" w:eastAsia="Times New Roman" w:hAnsi="Lucida Console" w:cs="Courier New"/>
           <w:color w:val="000000"/>
-          <w:sz w:val="12"/>
-          <w:szCs w:val="20"/>
-        </w:rPr>
-      </w:pPr>
-      <w:r>
-        <w:rPr>
-          <w:rFonts w:ascii="Lucida Console" w:eastAsia="Times New Roman" w:hAnsi="Lucida Console" w:cs="Courier New"/>
-          <w:color w:val="000000"/>
-          <w:sz w:val="12"/>
+          <w:sz w:val="16"/>
+          <w:szCs w:val="20"/>
+        </w:rPr>
+      </w:pPr>
+      <w:r>
+        <w:rPr>
+          <w:rFonts w:ascii="Lucida Console" w:eastAsia="Times New Roman" w:hAnsi="Lucida Console" w:cs="Courier New"/>
+          <w:color w:val="000000"/>
+          <w:sz w:val="16"/>
           <w:szCs w:val="20"/>
         </w:rPr>
         <w:t>Max.   :120.00   Max.   :40000000   Max.   :50000000</w:t>
@@ -533,15 +533,15 @@
         <w:rPr>
           <w:rFonts w:ascii="Lucida Console" w:eastAsia="Times New Roman" w:hAnsi="Lucida Console" w:cs="Courier New"/>
           <w:color w:val="000000"/>
-          <w:sz w:val="12"/>
-          <w:szCs w:val="20"/>
-        </w:rPr>
-      </w:pPr>
-      <w:r>
-        <w:rPr>
-          <w:rFonts w:ascii="Lucida Console" w:eastAsia="Times New Roman" w:hAnsi="Lucida Console" w:cs="Courier New"/>
-          <w:color w:val="000000"/>
-          <w:sz w:val="12"/>
+          <w:sz w:val="16"/>
+          <w:szCs w:val="20"/>
+        </w:rPr>
+      </w:pPr>
+      <w:r>
+        <w:rPr>
+          <w:rFonts w:ascii="Lucida Console" w:eastAsia="Times New Roman" w:hAnsi="Lucida Console" w:cs="Courier New"/>
+          <w:color w:val="000000"/>
+          <w:sz w:val="16"/>
           <w:szCs w:val="20"/>
         </w:rPr>
         <w:t>NA's   :37</w:t>
@@ -575,15 +575,15 @@
         <w:rPr>
           <w:rFonts w:ascii="Lucida Console" w:eastAsia="Times New Roman" w:hAnsi="Lucida Console" w:cs="Courier New"/>
           <w:color w:val="000000"/>
-          <w:sz w:val="12"/>
-          <w:szCs w:val="20"/>
-        </w:rPr>
-      </w:pPr>
-      <w:r>
-        <w:rPr>
-          <w:rFonts w:ascii="Lucida Console" w:eastAsia="Times New Roman" w:hAnsi="Lucida Console" w:cs="Courier New"/>
-          <w:color w:val="000000"/>
-          <w:sz w:val="12"/>
+          <w:sz w:val="16"/>
+          <w:szCs w:val="20"/>
+        </w:rPr>
+      </w:pPr>
+      <w:r>
+        <w:rPr>
+          <w:rFonts w:ascii="Lucida Console" w:eastAsia="Times New Roman" w:hAnsi="Lucida Console" w:cs="Courier New"/>
+          <w:color w:val="000000"/>
+          <w:sz w:val="16"/>
           <w:szCs w:val="20"/>
         </w:rPr>
         <w:t>S_PRICE            CNV_RATE         DATE_PTG</w:t>
@@ -617,15 +617,15 @@
         <w:rPr>
           <w:rFonts w:ascii="Lucida Console" w:eastAsia="Times New Roman" w:hAnsi="Lucida Console" w:cs="Courier New"/>
           <w:color w:val="000000"/>
-          <w:sz w:val="12"/>
-          <w:szCs w:val="20"/>
-        </w:rPr>
-      </w:pPr>
-      <w:r>
-        <w:rPr>
-          <w:rFonts w:ascii="Lucida Console" w:eastAsia="Times New Roman" w:hAnsi="Lucida Console" w:cs="Courier New"/>
-          <w:color w:val="000000"/>
-          <w:sz w:val="12"/>
+          <w:sz w:val="16"/>
+          <w:szCs w:val="20"/>
+        </w:rPr>
+      </w:pPr>
+      <w:r>
+        <w:rPr>
+          <w:rFonts w:ascii="Lucida Console" w:eastAsia="Times New Roman" w:hAnsi="Lucida Console" w:cs="Courier New"/>
+          <w:color w:val="000000"/>
+          <w:sz w:val="16"/>
           <w:szCs w:val="20"/>
         </w:rPr>
         <w:t>Min.   :     126   Min.   :0.0000   Min.   :1823</w:t>
@@ -659,15 +659,15 @@
         <w:rPr>
           <w:rFonts w:ascii="Lucida Console" w:eastAsia="Times New Roman" w:hAnsi="Lucida Console" w:cs="Courier New"/>
           <w:color w:val="000000"/>
-          <w:sz w:val="12"/>
-          <w:szCs w:val="20"/>
-        </w:rPr>
-      </w:pPr>
-      <w:r>
-        <w:rPr>
-          <w:rFonts w:ascii="Lucida Console" w:eastAsia="Times New Roman" w:hAnsi="Lucida Console" w:cs="Courier New"/>
-          <w:color w:val="000000"/>
-          <w:sz w:val="12"/>
+          <w:sz w:val="16"/>
+          <w:szCs w:val="20"/>
+        </w:rPr>
+      </w:pPr>
+      <w:r>
+        <w:rPr>
+          <w:rFonts w:ascii="Lucida Console" w:eastAsia="Times New Roman" w:hAnsi="Lucida Console" w:cs="Courier New"/>
+          <w:color w:val="000000"/>
+          <w:sz w:val="16"/>
           <w:szCs w:val="20"/>
         </w:rPr>
         <w:t>1st Qu.:   18700   1st Qu.:0.0000   1st Qu.:1902</w:t>
@@ -701,15 +701,15 @@
         <w:rPr>
           <w:rFonts w:ascii="Lucida Console" w:eastAsia="Times New Roman" w:hAnsi="Lucida Console" w:cs="Courier New"/>
           <w:color w:val="000000"/>
-          <w:sz w:val="12"/>
-          <w:szCs w:val="20"/>
-        </w:rPr>
-      </w:pPr>
-      <w:r>
-        <w:rPr>
-          <w:rFonts w:ascii="Lucida Console" w:eastAsia="Times New Roman" w:hAnsi="Lucida Console" w:cs="Courier New"/>
-          <w:color w:val="000000"/>
-          <w:sz w:val="12"/>
+          <w:sz w:val="16"/>
+          <w:szCs w:val="20"/>
+        </w:rPr>
+      </w:pPr>
+      <w:r>
+        <w:rPr>
+          <w:rFonts w:ascii="Lucida Console" w:eastAsia="Times New Roman" w:hAnsi="Lucida Console" w:cs="Courier New"/>
+          <w:color w:val="000000"/>
+          <w:sz w:val="16"/>
           <w:szCs w:val="20"/>
         </w:rPr>
         <w:t>Median :   53856   Median :1.2400   Median :1922</w:t>
@@ -743,15 +743,15 @@
         <w:rPr>
           <w:rFonts w:ascii="Lucida Console" w:eastAsia="Times New Roman" w:hAnsi="Lucida Console" w:cs="Courier New"/>
           <w:color w:val="000000"/>
-          <w:sz w:val="12"/>
-          <w:szCs w:val="20"/>
-        </w:rPr>
-      </w:pPr>
-      <w:r>
-        <w:rPr>
-          <w:rFonts w:ascii="Lucida Console" w:eastAsia="Times New Roman" w:hAnsi="Lucida Console" w:cs="Courier New"/>
-          <w:color w:val="000000"/>
-          <w:sz w:val="12"/>
+          <w:sz w:val="16"/>
+          <w:szCs w:val="20"/>
+        </w:rPr>
+      </w:pPr>
+      <w:r>
+        <w:rPr>
+          <w:rFonts w:ascii="Lucida Console" w:eastAsia="Times New Roman" w:hAnsi="Lucida Console" w:cs="Courier New"/>
+          <w:color w:val="000000"/>
+          <w:sz w:val="16"/>
           <w:szCs w:val="20"/>
         </w:rPr>
         <w:t>Mean   :  285428   Mean   :0.8639   Mean   :1921</w:t>
@@ -785,15 +785,15 @@
         <w:rPr>
           <w:rFonts w:ascii="Lucida Console" w:eastAsia="Times New Roman" w:hAnsi="Lucida Console" w:cs="Courier New"/>
           <w:color w:val="000000"/>
-          <w:sz w:val="12"/>
-          <w:szCs w:val="20"/>
-        </w:rPr>
-      </w:pPr>
-      <w:r>
-        <w:rPr>
-          <w:rFonts w:ascii="Lucida Console" w:eastAsia="Times New Roman" w:hAnsi="Lucida Console" w:cs="Courier New"/>
-          <w:color w:val="000000"/>
-          <w:sz w:val="12"/>
+          <w:sz w:val="16"/>
+          <w:szCs w:val="20"/>
+        </w:rPr>
+      </w:pPr>
+      <w:r>
+        <w:rPr>
+          <w:rFonts w:ascii="Lucida Console" w:eastAsia="Times New Roman" w:hAnsi="Lucida Console" w:cs="Courier New"/>
+          <w:color w:val="000000"/>
+          <w:sz w:val="16"/>
           <w:szCs w:val="20"/>
         </w:rPr>
         <w:t>3rd Qu.:  176000   3rd Qu.:1.6800   3rd Qu.:1938</w:t>
@@ -827,15 +827,15 @@
         <w:rPr>
           <w:rFonts w:ascii="Lucida Console" w:eastAsia="Times New Roman" w:hAnsi="Lucida Console" w:cs="Courier New"/>
           <w:color w:val="000000"/>
-          <w:sz w:val="12"/>
-          <w:szCs w:val="20"/>
-        </w:rPr>
-      </w:pPr>
-      <w:r>
-        <w:rPr>
-          <w:rFonts w:ascii="Lucida Console" w:eastAsia="Times New Roman" w:hAnsi="Lucida Console" w:cs="Courier New"/>
-          <w:color w:val="000000"/>
-          <w:sz w:val="12"/>
+          <w:sz w:val="16"/>
+          <w:szCs w:val="20"/>
+        </w:rPr>
+      </w:pPr>
+      <w:r>
+        <w:rPr>
+          <w:rFonts w:ascii="Lucida Console" w:eastAsia="Times New Roman" w:hAnsi="Lucida Console" w:cs="Courier New"/>
+          <w:color w:val="000000"/>
+          <w:sz w:val="16"/>
           <w:szCs w:val="20"/>
         </w:rPr>
         <w:t>Max.   :82500000   Max.   :2.3610   Max.   :1983</w:t>
@@ -869,15 +869,15 @@
         <w:rPr>
           <w:rFonts w:ascii="Lucida Console" w:eastAsia="Times New Roman" w:hAnsi="Lucida Console" w:cs="Courier New"/>
           <w:color w:val="000000"/>
-          <w:sz w:val="12"/>
-          <w:szCs w:val="20"/>
-        </w:rPr>
-      </w:pPr>
-      <w:r>
-        <w:rPr>
-          <w:rFonts w:ascii="Lucida Console" w:eastAsia="Times New Roman" w:hAnsi="Lucida Console" w:cs="Courier New"/>
-          <w:color w:val="000000"/>
-          <w:sz w:val="12"/>
+          <w:sz w:val="16"/>
+          <w:szCs w:val="20"/>
+        </w:rPr>
+      </w:pPr>
+      <w:r>
+        <w:rPr>
+          <w:rFonts w:ascii="Lucida Console" w:eastAsia="Times New Roman" w:hAnsi="Lucida Console" w:cs="Courier New"/>
+          <w:color w:val="000000"/>
+          <w:sz w:val="16"/>
           <w:szCs w:val="20"/>
         </w:rPr>
         <w:t>NA's   :4696                        NA's   :3950</w:t>
@@ -911,15 +911,15 @@
         <w:rPr>
           <w:rFonts w:ascii="Lucida Console" w:eastAsia="Times New Roman" w:hAnsi="Lucida Console" w:cs="Courier New"/>
           <w:color w:val="000000"/>
-          <w:sz w:val="12"/>
-          <w:szCs w:val="20"/>
-        </w:rPr>
-      </w:pPr>
-      <w:r>
-        <w:rPr>
-          <w:rFonts w:ascii="Lucida Console" w:eastAsia="Times New Roman" w:hAnsi="Lucida Console" w:cs="Courier New"/>
-          <w:color w:val="000000"/>
-          <w:sz w:val="12"/>
+          <w:sz w:val="16"/>
+          <w:szCs w:val="20"/>
+        </w:rPr>
+      </w:pPr>
+      <w:r>
+        <w:rPr>
+          <w:rFonts w:ascii="Lucida Console" w:eastAsia="Times New Roman" w:hAnsi="Lucida Console" w:cs="Courier New"/>
+          <w:color w:val="000000"/>
+          <w:sz w:val="16"/>
           <w:szCs w:val="20"/>
         </w:rPr>
         <w:t>DATE_FLG          DIM_B             DIAM</w:t>
@@ -953,15 +953,15 @@
         <w:rPr>
           <w:rFonts w:ascii="Lucida Console" w:eastAsia="Times New Roman" w:hAnsi="Lucida Console" w:cs="Courier New"/>
           <w:color w:val="000000"/>
-          <w:sz w:val="12"/>
-          <w:szCs w:val="20"/>
-        </w:rPr>
-      </w:pPr>
-      <w:r>
-        <w:rPr>
-          <w:rFonts w:ascii="Lucida Console" w:eastAsia="Times New Roman" w:hAnsi="Lucida Console" w:cs="Courier New"/>
-          <w:color w:val="000000"/>
-          <w:sz w:val="12"/>
+          <w:sz w:val="16"/>
+          <w:szCs w:val="20"/>
+        </w:rPr>
+      </w:pPr>
+      <w:r>
+        <w:rPr>
+          <w:rFonts w:ascii="Lucida Console" w:eastAsia="Times New Roman" w:hAnsi="Lucida Console" w:cs="Courier New"/>
+          <w:color w:val="000000"/>
+          <w:sz w:val="16"/>
           <w:szCs w:val="20"/>
         </w:rPr>
         <w:t>Min.   :0.0000   Min.   :  0.00   Min.   : 1.00</w:t>
@@ -995,15 +995,15 @@
         <w:rPr>
           <w:rFonts w:ascii="Lucida Console" w:eastAsia="Times New Roman" w:hAnsi="Lucida Console" w:cs="Courier New"/>
           <w:color w:val="000000"/>
-          <w:sz w:val="12"/>
-          <w:szCs w:val="20"/>
-        </w:rPr>
-      </w:pPr>
-      <w:r>
-        <w:rPr>
-          <w:rFonts w:ascii="Lucida Console" w:eastAsia="Times New Roman" w:hAnsi="Lucida Console" w:cs="Courier New"/>
-          <w:color w:val="000000"/>
-          <w:sz w:val="12"/>
+          <w:sz w:val="16"/>
+          <w:szCs w:val="20"/>
+        </w:rPr>
+      </w:pPr>
+      <w:r>
+        <w:rPr>
+          <w:rFonts w:ascii="Lucida Console" w:eastAsia="Times New Roman" w:hAnsi="Lucida Console" w:cs="Courier New"/>
+          <w:color w:val="000000"/>
+          <w:sz w:val="16"/>
           <w:szCs w:val="20"/>
         </w:rPr>
         <w:t>1st Qu.:0.0000   1st Qu.: 11.00   1st Qu.: 6.75</w:t>
@@ -1037,15 +1037,15 @@
         <w:rPr>
           <w:rFonts w:ascii="Lucida Console" w:eastAsia="Times New Roman" w:hAnsi="Lucida Console" w:cs="Courier New"/>
           <w:color w:val="000000"/>
-          <w:sz w:val="12"/>
-          <w:szCs w:val="20"/>
-        </w:rPr>
-      </w:pPr>
-      <w:r>
-        <w:rPr>
-          <w:rFonts w:ascii="Lucida Console" w:eastAsia="Times New Roman" w:hAnsi="Lucida Console" w:cs="Courier New"/>
-          <w:color w:val="000000"/>
-          <w:sz w:val="12"/>
+          <w:sz w:val="16"/>
+          <w:szCs w:val="20"/>
+        </w:rPr>
+      </w:pPr>
+      <w:r>
+        <w:rPr>
+          <w:rFonts w:ascii="Lucida Console" w:eastAsia="Times New Roman" w:hAnsi="Lucida Console" w:cs="Courier New"/>
+          <w:color w:val="000000"/>
+          <w:sz w:val="16"/>
           <w:szCs w:val="20"/>
         </w:rPr>
         <w:t>Median :0.0000   Median : 18.00   Median :11.50</w:t>
@@ -1079,15 +1079,15 @@
         <w:rPr>
           <w:rFonts w:ascii="Lucida Console" w:eastAsia="Times New Roman" w:hAnsi="Lucida Console" w:cs="Courier New"/>
           <w:color w:val="000000"/>
-          <w:sz w:val="12"/>
-          <w:szCs w:val="20"/>
-        </w:rPr>
-      </w:pPr>
-      <w:r>
-        <w:rPr>
-          <w:rFonts w:ascii="Lucida Console" w:eastAsia="Times New Roman" w:hAnsi="Lucida Console" w:cs="Courier New"/>
-          <w:color w:val="000000"/>
-          <w:sz w:val="12"/>
+          <w:sz w:val="16"/>
+          <w:szCs w:val="20"/>
+        </w:rPr>
+      </w:pPr>
+      <w:r>
+        <w:rPr>
+          <w:rFonts w:ascii="Lucida Console" w:eastAsia="Times New Roman" w:hAnsi="Lucida Console" w:cs="Courier New"/>
+          <w:color w:val="000000"/>
+          <w:sz w:val="16"/>
           <w:szCs w:val="20"/>
         </w:rPr>
         <w:t>Mean   :0.3538   Mean   : 18.69   Mean   :15.10</w:t>
@@ -1121,15 +1121,15 @@
         <w:rPr>
           <w:rFonts w:ascii="Lucida Console" w:eastAsia="Times New Roman" w:hAnsi="Lucida Console" w:cs="Courier New"/>
           <w:color w:val="000000"/>
-          <w:sz w:val="12"/>
-          <w:szCs w:val="20"/>
-        </w:rPr>
-      </w:pPr>
-      <w:r>
-        <w:rPr>
-          <w:rFonts w:ascii="Lucida Console" w:eastAsia="Times New Roman" w:hAnsi="Lucida Console" w:cs="Courier New"/>
-          <w:color w:val="000000"/>
-          <w:sz w:val="12"/>
+          <w:sz w:val="16"/>
+          <w:szCs w:val="20"/>
+        </w:rPr>
+      </w:pPr>
+      <w:r>
+        <w:rPr>
+          <w:rFonts w:ascii="Lucida Console" w:eastAsia="Times New Roman" w:hAnsi="Lucida Console" w:cs="Courier New"/>
+          <w:color w:val="000000"/>
+          <w:sz w:val="16"/>
           <w:szCs w:val="20"/>
         </w:rPr>
         <w:t>3rd Qu.:1.0000   3rd Qu.: 24.00   3rd Qu.:24.50</w:t>
@@ -1163,15 +1163,15 @@
         <w:rPr>
           <w:rFonts w:ascii="Lucida Console" w:eastAsia="Times New Roman" w:hAnsi="Lucida Console" w:cs="Courier New"/>
           <w:color w:val="000000"/>
-          <w:sz w:val="12"/>
-          <w:szCs w:val="20"/>
-        </w:rPr>
-      </w:pPr>
-      <w:r>
-        <w:rPr>
-          <w:rFonts w:ascii="Lucida Console" w:eastAsia="Times New Roman" w:hAnsi="Lucida Console" w:cs="Courier New"/>
-          <w:color w:val="000000"/>
-          <w:sz w:val="12"/>
+          <w:sz w:val="16"/>
+          <w:szCs w:val="20"/>
+        </w:rPr>
+      </w:pPr>
+      <w:r>
+        <w:rPr>
+          <w:rFonts w:ascii="Lucida Console" w:eastAsia="Times New Roman" w:hAnsi="Lucida Console" w:cs="Courier New"/>
+          <w:color w:val="000000"/>
+          <w:sz w:val="16"/>
           <w:szCs w:val="20"/>
         </w:rPr>
         <w:t>Max.   :1.0000   Max.   :141.00   Max.   :36.00</w:t>
@@ -1205,15 +1205,15 @@
         <w:rPr>
           <w:rFonts w:ascii="Lucida Console" w:eastAsia="Times New Roman" w:hAnsi="Lucida Console" w:cs="Courier New"/>
           <w:color w:val="000000"/>
-          <w:sz w:val="12"/>
-          <w:szCs w:val="20"/>
-        </w:rPr>
-      </w:pPr>
-      <w:r>
-        <w:rPr>
-          <w:rFonts w:ascii="Lucida Console" w:eastAsia="Times New Roman" w:hAnsi="Lucida Console" w:cs="Courier New"/>
-          <w:color w:val="000000"/>
-          <w:sz w:val="12"/>
+          <w:sz w:val="16"/>
+          <w:szCs w:val="20"/>
+        </w:rPr>
+      </w:pPr>
+      <w:r>
+        <w:rPr>
+          <w:rFonts w:ascii="Lucida Console" w:eastAsia="Times New Roman" w:hAnsi="Lucida Console" w:cs="Courier New"/>
+          <w:color w:val="000000"/>
+          <w:sz w:val="16"/>
           <w:szCs w:val="20"/>
         </w:rPr>
         <w:t>NA's   :37       NA's   :16243</w:t>
@@ -1247,15 +1247,15 @@
         <w:rPr>
           <w:rFonts w:ascii="Lucida Console" w:eastAsia="Times New Roman" w:hAnsi="Lucida Console" w:cs="Courier New"/>
           <w:color w:val="000000"/>
-          <w:sz w:val="12"/>
-          <w:szCs w:val="20"/>
-        </w:rPr>
-      </w:pPr>
-      <w:r>
-        <w:rPr>
-          <w:rFonts w:ascii="Lucida Console" w:eastAsia="Times New Roman" w:hAnsi="Lucida Console" w:cs="Courier New"/>
-          <w:color w:val="000000"/>
-          <w:sz w:val="12"/>
+          <w:sz w:val="16"/>
+          <w:szCs w:val="20"/>
+        </w:rPr>
+      </w:pPr>
+      <w:r>
+        <w:rPr>
+          <w:rFonts w:ascii="Lucida Console" w:eastAsia="Times New Roman" w:hAnsi="Lucida Console" w:cs="Courier New"/>
+          <w:color w:val="000000"/>
+          <w:sz w:val="16"/>
           <w:szCs w:val="20"/>
         </w:rPr>
         <w:t>PND_FLG</w:t>
@@ -1289,15 +1289,15 @@
         <w:rPr>
           <w:rFonts w:ascii="Lucida Console" w:eastAsia="Times New Roman" w:hAnsi="Lucida Console" w:cs="Courier New"/>
           <w:color w:val="000000"/>
-          <w:sz w:val="12"/>
-          <w:szCs w:val="20"/>
-        </w:rPr>
-      </w:pPr>
-      <w:r>
-        <w:rPr>
-          <w:rFonts w:ascii="Lucida Console" w:eastAsia="Times New Roman" w:hAnsi="Lucida Console" w:cs="Courier New"/>
-          <w:color w:val="000000"/>
-          <w:sz w:val="12"/>
+          <w:sz w:val="16"/>
+          <w:szCs w:val="20"/>
+        </w:rPr>
+      </w:pPr>
+      <w:r>
+        <w:rPr>
+          <w:rFonts w:ascii="Lucida Console" w:eastAsia="Times New Roman" w:hAnsi="Lucida Console" w:cs="Courier New"/>
+          <w:color w:val="000000"/>
+          <w:sz w:val="16"/>
           <w:szCs w:val="20"/>
         </w:rPr>
         <w:t>Min.   :0.0000</w:t>
@@ -1331,15 +1331,15 @@
         <w:rPr>
           <w:rFonts w:ascii="Lucida Console" w:eastAsia="Times New Roman" w:hAnsi="Lucida Console" w:cs="Courier New"/>
           <w:color w:val="000000"/>
-          <w:sz w:val="12"/>
-          <w:szCs w:val="20"/>
-        </w:rPr>
-      </w:pPr>
-      <w:r>
-        <w:rPr>
-          <w:rFonts w:ascii="Lucida Console" w:eastAsia="Times New Roman" w:hAnsi="Lucida Console" w:cs="Courier New"/>
-          <w:color w:val="000000"/>
-          <w:sz w:val="12"/>
+          <w:sz w:val="16"/>
+          <w:szCs w:val="20"/>
+        </w:rPr>
+      </w:pPr>
+      <w:r>
+        <w:rPr>
+          <w:rFonts w:ascii="Lucida Console" w:eastAsia="Times New Roman" w:hAnsi="Lucida Console" w:cs="Courier New"/>
+          <w:color w:val="000000"/>
+          <w:sz w:val="16"/>
           <w:szCs w:val="20"/>
         </w:rPr>
         <w:t>1st Qu.:0.0000</w:t>
@@ -1373,15 +1373,15 @@
         <w:rPr>
           <w:rFonts w:ascii="Lucida Console" w:eastAsia="Times New Roman" w:hAnsi="Lucida Console" w:cs="Courier New"/>
           <w:color w:val="000000"/>
-          <w:sz w:val="12"/>
-          <w:szCs w:val="20"/>
-        </w:rPr>
-      </w:pPr>
-      <w:r>
-        <w:rPr>
-          <w:rFonts w:ascii="Lucida Console" w:eastAsia="Times New Roman" w:hAnsi="Lucida Console" w:cs="Courier New"/>
-          <w:color w:val="000000"/>
-          <w:sz w:val="12"/>
+          <w:sz w:val="16"/>
+          <w:szCs w:val="20"/>
+        </w:rPr>
+      </w:pPr>
+      <w:r>
+        <w:rPr>
+          <w:rFonts w:ascii="Lucida Console" w:eastAsia="Times New Roman" w:hAnsi="Lucida Console" w:cs="Courier New"/>
+          <w:color w:val="000000"/>
+          <w:sz w:val="16"/>
           <w:szCs w:val="20"/>
         </w:rPr>
         <w:t>Median :1.0000</w:t>
@@ -1415,15 +1415,15 @@
         <w:rPr>
           <w:rFonts w:ascii="Lucida Console" w:eastAsia="Times New Roman" w:hAnsi="Lucida Console" w:cs="Courier New"/>
           <w:color w:val="000000"/>
-          <w:sz w:val="12"/>
-          <w:szCs w:val="20"/>
-        </w:rPr>
-      </w:pPr>
-      <w:r>
-        <w:rPr>
-          <w:rFonts w:ascii="Lucida Console" w:eastAsia="Times New Roman" w:hAnsi="Lucida Console" w:cs="Courier New"/>
-          <w:color w:val="000000"/>
-          <w:sz w:val="12"/>
+          <w:sz w:val="16"/>
+          <w:szCs w:val="20"/>
+        </w:rPr>
+      </w:pPr>
+      <w:r>
+        <w:rPr>
+          <w:rFonts w:ascii="Lucida Console" w:eastAsia="Times New Roman" w:hAnsi="Lucida Console" w:cs="Courier New"/>
+          <w:color w:val="000000"/>
+          <w:sz w:val="16"/>
           <w:szCs w:val="20"/>
         </w:rPr>
         <w:t>Mean   :0.5127</w:t>
@@ -1457,15 +1457,15 @@
         <w:rPr>
           <w:rFonts w:ascii="Lucida Console" w:eastAsia="Times New Roman" w:hAnsi="Lucida Console" w:cs="Courier New"/>
           <w:color w:val="000000"/>
-          <w:sz w:val="12"/>
-          <w:szCs w:val="20"/>
-        </w:rPr>
-      </w:pPr>
-      <w:r>
-        <w:rPr>
-          <w:rFonts w:ascii="Lucida Console" w:eastAsia="Times New Roman" w:hAnsi="Lucida Console" w:cs="Courier New"/>
-          <w:color w:val="000000"/>
-          <w:sz w:val="12"/>
+          <w:sz w:val="16"/>
+          <w:szCs w:val="20"/>
+        </w:rPr>
+      </w:pPr>
+      <w:r>
+        <w:rPr>
+          <w:rFonts w:ascii="Lucida Console" w:eastAsia="Times New Roman" w:hAnsi="Lucida Console" w:cs="Courier New"/>
+          <w:color w:val="000000"/>
+          <w:sz w:val="16"/>
           <w:szCs w:val="20"/>
         </w:rPr>
         <w:t>3rd Qu.:1.0000</w:t>
@@ -1499,15 +1499,15 @@
         <w:rPr>
           <w:rFonts w:ascii="Lucida Console" w:eastAsia="Times New Roman" w:hAnsi="Lucida Console" w:cs="Courier New"/>
           <w:color w:val="000000"/>
-          <w:sz w:val="12"/>
-          <w:szCs w:val="20"/>
-        </w:rPr>
-      </w:pPr>
-      <w:r>
-        <w:rPr>
-          <w:rFonts w:ascii="Lucida Console" w:eastAsia="Times New Roman" w:hAnsi="Lucida Console" w:cs="Courier New"/>
-          <w:color w:val="000000"/>
-          <w:sz w:val="12"/>
+          <w:sz w:val="16"/>
+          <w:szCs w:val="20"/>
+        </w:rPr>
+      </w:pPr>
+      <w:r>
+        <w:rPr>
+          <w:rFonts w:ascii="Lucida Console" w:eastAsia="Times New Roman" w:hAnsi="Lucida Console" w:cs="Courier New"/>
+          <w:color w:val="000000"/>
+          <w:sz w:val="16"/>
           <w:szCs w:val="20"/>
         </w:rPr>
         <w:t>Max.   :2.0000</w:t>
@@ -1541,15 +1541,15 @@
         <w:rPr>
           <w:rFonts w:ascii="Lucida Console" w:eastAsia="Times New Roman" w:hAnsi="Lucida Console" w:cs="Courier New"/>
           <w:color w:val="000000"/>
-          <w:sz w:val="12"/>
-          <w:szCs w:val="20"/>
-        </w:rPr>
-      </w:pPr>
-      <w:r>
-        <w:rPr>
-          <w:rFonts w:ascii="Lucida Console" w:eastAsia="Times New Roman" w:hAnsi="Lucida Console" w:cs="Courier New"/>
-          <w:color w:val="000000"/>
-          <w:sz w:val="12"/>
+          <w:sz w:val="16"/>
+          <w:szCs w:val="20"/>
+        </w:rPr>
+      </w:pPr>
+      <w:r>
+        <w:rPr>
+          <w:rFonts w:ascii="Lucida Console" w:eastAsia="Times New Roman" w:hAnsi="Lucida Console" w:cs="Courier New"/>
+          <w:color w:val="000000"/>
+          <w:sz w:val="16"/>
           <w:szCs w:val="20"/>
         </w:rPr>
         <w:t>NA's   :4</w:t>
@@ -1559,6 +1559,9 @@
       <w:pPr>
         <w:spacing w:line="480" w:lineRule="auto"/>
         <w:ind w:firstLine="0"/>
+        <w:rPr>
+          <w:sz w:val="32"/>
+        </w:rPr>
       </w:pPr>
     </w:p>
     <w:p>
@@ -1566,6 +1569,7 @@
         <w:spacing w:line="480" w:lineRule="auto"/>
       </w:pPr>
       <w:r>
+        <w:lastRenderedPageBreak/>
         <w:t>Table &lt;</w:t>
       </w:r>
       <w:r>
@@ -1611,11 +1615,7 @@
         <w:t>variation</w:t>
       </w:r>
       <w:r>
-        <w:t xml:space="preserve">: sales price, for </w:t>
-      </w:r>
-      <w:r>
-        <w:lastRenderedPageBreak/>
-        <w:t xml:space="preserve">example, </w:t>
+        <w:t xml:space="preserve">: sales price, for example, </w:t>
       </w:r>
       <w:r>
         <w:t xml:space="preserve">reflects </w:t>
@@ -1690,7 +1690,7 @@
         </w:rPr>
         <w:drawing>
           <wp:inline distT="0" distB="0" distL="0" distR="0" wp14:anchorId="6F55AB44" wp14:editId="449847F7">
-            <wp:extent cx="3418114" cy="2708928"/>
+            <wp:extent cx="5659045" cy="4484914"/>
             <wp:effectExtent l="0" t="0" r="0" b="0"/>
             <wp:docPr id="3" name="Picture 3"/>
             <wp:cNvGraphicFramePr>
@@ -1718,7 +1718,7 @@
                   <pic:spPr>
                     <a:xfrm>
                       <a:off x="0" y="0"/>
-                      <a:ext cx="3427724" cy="2716544"/>
+                      <a:ext cx="5692412" cy="4511358"/>
                     </a:xfrm>
                     <a:prstGeom prst="rect">
                       <a:avLst/>
@@ -1812,6 +1812,7 @@
         <w:t xml:space="preserve"> </w:t>
       </w:r>
       <w:r>
+        <w:lastRenderedPageBreak/>
         <w:t>Howev</w:t>
       </w:r>
       <w:r>
@@ -1870,8 +1871,8 @@
         <w:lastRenderedPageBreak/>
         <w:drawing>
           <wp:inline distT="0" distB="0" distL="0" distR="0" wp14:anchorId="5B7EFFE1" wp14:editId="322B515A">
-            <wp:extent cx="2623457" cy="1658720"/>
-            <wp:effectExtent l="0" t="0" r="5715" b="0"/>
+            <wp:extent cx="6335861" cy="4005943"/>
+            <wp:effectExtent l="0" t="0" r="8255" b="0"/>
             <wp:docPr id="5" name="Picture 5"/>
             <wp:cNvGraphicFramePr>
               <a:graphicFrameLocks xmlns:a="http://schemas.openxmlformats.org/drawingml/2006/main" noChangeAspect="1"/>
@@ -1898,7 +1899,7 @@
                   <pic:spPr>
                     <a:xfrm>
                       <a:off x="0" y="0"/>
-                      <a:ext cx="2651782" cy="1676629"/>
+                      <a:ext cx="6422972" cy="4061020"/>
                     </a:xfrm>
                     <a:prstGeom prst="rect">
                       <a:avLst/>
@@ -1922,8 +1923,8 @@
         </w:rPr>
         <w:drawing>
           <wp:inline distT="0" distB="0" distL="0" distR="0" wp14:anchorId="746C3325" wp14:editId="75F306BA">
-            <wp:extent cx="2513267" cy="2140370"/>
-            <wp:effectExtent l="0" t="0" r="1905" b="0"/>
+            <wp:extent cx="4639952" cy="3951515"/>
+            <wp:effectExtent l="0" t="0" r="8255" b="0"/>
             <wp:docPr id="4" name="Picture 4"/>
             <wp:cNvGraphicFramePr>
               <a:graphicFrameLocks xmlns:a="http://schemas.openxmlformats.org/drawingml/2006/main" noChangeAspect="1"/>
@@ -1950,7 +1951,7 @@
                   <pic:spPr>
                     <a:xfrm>
                       <a:off x="0" y="0"/>
-                      <a:ext cx="2513267" cy="2140370"/>
+                      <a:ext cx="4668230" cy="3975597"/>
                     </a:xfrm>
                     <a:prstGeom prst="rect">
                       <a:avLst/>
@@ -2011,357 +2012,303 @@
         <w:jc w:val="center"/>
         <w:rPr>
           <w:rFonts w:ascii="Georgia" w:eastAsiaTheme="minorEastAsia" w:hAnsi="Georgia"/>
-          <w:sz w:val="18"/>
+          <w:sz w:val="20"/>
+          <w:szCs w:val="20"/>
         </w:rPr>
       </w:pPr>
       <w:r>
         <w:rPr>
           <w:rFonts w:ascii="Georgia" w:eastAsiaTheme="minorEastAsia" w:hAnsi="Georgia"/>
-          <w:sz w:val="18"/>
+          <w:sz w:val="20"/>
+          <w:szCs w:val="20"/>
+        </w:rPr>
+        <w:t>Table 2: Contemporary art, summary statistics.</w:t>
+      </w:r>
+    </w:p>
+    <w:p>
+      <w:pPr>
+        <w:pStyle w:val="HTMLPreformatted"/>
+        <w:shd w:val="clear" w:color="auto" w:fill="FFFFFF"/>
+        <w:spacing w:line="225" w:lineRule="atLeast"/>
+        <w:ind w:left="720"/>
+        <w:jc w:val="center"/>
+        <w:rPr>
+          <w:rFonts w:ascii="Consolas" w:hAnsi="Consolas" w:cs="Consolas"/>
+          <w:color w:val="000000"/>
+        </w:rPr>
+      </w:pPr>
+    </w:p>
+    <w:p>
+      <w:pPr>
+        <w:pStyle w:val="HTMLPreformatted"/>
+        <w:shd w:val="clear" w:color="auto" w:fill="FFFFFF"/>
+        <w:spacing w:line="225" w:lineRule="atLeast"/>
+        <w:ind w:left="720"/>
+        <w:jc w:val="center"/>
+        <w:rPr>
+          <w:rFonts w:ascii="Consolas" w:hAnsi="Consolas" w:cs="Consolas"/>
+          <w:color w:val="000000"/>
+        </w:rPr>
+      </w:pPr>
+      <w:r>
+        <w:rPr>
+          <w:rFonts w:ascii="Consolas" w:hAnsi="Consolas" w:cs="Consolas"/>
+          <w:color w:val="000000"/>
+        </w:rPr>
+        <w:t>Auction_date            mdate            ddate           ydate</w:t>
+      </w:r>
+    </w:p>
+    <w:p>
+      <w:pPr>
+        <w:pStyle w:val="HTMLPreformatted"/>
+        <w:shd w:val="clear" w:color="auto" w:fill="FFFFFF"/>
+        <w:spacing w:line="225" w:lineRule="atLeast"/>
+        <w:ind w:left="720"/>
+        <w:jc w:val="center"/>
+        <w:rPr>
+          <w:rFonts w:ascii="Consolas" w:hAnsi="Consolas" w:cs="Consolas"/>
+          <w:color w:val="000000"/>
+        </w:rPr>
+      </w:pPr>
+      <w:r>
+        <w:rPr>
+          <w:rFonts w:ascii="Consolas" w:hAnsi="Consolas" w:cs="Consolas"/>
+          <w:color w:val="000000"/>
+        </w:rPr>
+        <w:t>Min.   :1982-06-29   Min.   : 2.000   Min.   : 1.00   Min.   :1982</w:t>
+      </w:r>
+    </w:p>
+    <w:p>
+      <w:pPr>
+        <w:pStyle w:val="HTMLPreformatted"/>
+        <w:shd w:val="clear" w:color="auto" w:fill="FFFFFF"/>
+        <w:spacing w:line="225" w:lineRule="atLeast"/>
+        <w:ind w:left="720"/>
+        <w:jc w:val="center"/>
+        <w:rPr>
+          <w:rFonts w:ascii="Consolas" w:hAnsi="Consolas" w:cs="Consolas"/>
+          <w:color w:val="000000"/>
+        </w:rPr>
+      </w:pPr>
+      <w:r>
+        <w:rPr>
+          <w:rFonts w:ascii="Consolas" w:hAnsi="Consolas" w:cs="Consolas"/>
+          <w:color w:val="000000"/>
+        </w:rPr>
+        <w:t>1st Qu.:1986-06-26   1st Qu.: 6.000   1st Qu.: 5.00   1st Qu.:1986</w:t>
+      </w:r>
+    </w:p>
+    <w:p>
+      <w:pPr>
+        <w:pStyle w:val="HTMLPreformatted"/>
+        <w:shd w:val="clear" w:color="auto" w:fill="FFFFFF"/>
+        <w:spacing w:line="225" w:lineRule="atLeast"/>
+        <w:ind w:left="720"/>
+        <w:jc w:val="center"/>
+        <w:rPr>
+          <w:rFonts w:ascii="Consolas" w:hAnsi="Consolas" w:cs="Consolas"/>
+          <w:color w:val="000000"/>
+        </w:rPr>
+      </w:pPr>
+      <w:r>
+        <w:rPr>
+          <w:rFonts w:ascii="Consolas" w:hAnsi="Consolas" w:cs="Consolas"/>
+          <w:color w:val="000000"/>
+        </w:rPr>
+        <w:t>Median :1989-06-29   Median : 6.000   Median :22.00   Median :1989</w:t>
+      </w:r>
+    </w:p>
+    <w:p>
+      <w:pPr>
+        <w:pStyle w:val="HTMLPreformatted"/>
+        <w:shd w:val="clear" w:color="auto" w:fill="FFFFFF"/>
+        <w:spacing w:line="225" w:lineRule="atLeast"/>
+        <w:ind w:left="720"/>
+        <w:jc w:val="center"/>
+        <w:rPr>
+          <w:rFonts w:ascii="Consolas" w:hAnsi="Consolas" w:cs="Consolas"/>
+          <w:color w:val="000000"/>
+        </w:rPr>
+      </w:pPr>
+      <w:r>
+        <w:rPr>
+          <w:rFonts w:ascii="Consolas" w:hAnsi="Consolas" w:cs="Consolas"/>
+          <w:color w:val="000000"/>
+        </w:rPr>
+        <w:t>Mean   :1989-05-15   Mean   : 7.831   Mean   :17.07   Mean   :1989</w:t>
+      </w:r>
+    </w:p>
+    <w:p>
+      <w:pPr>
+        <w:pStyle w:val="HTMLPreformatted"/>
+        <w:shd w:val="clear" w:color="auto" w:fill="FFFFFF"/>
+        <w:spacing w:line="225" w:lineRule="atLeast"/>
+        <w:ind w:left="720"/>
+        <w:jc w:val="center"/>
+        <w:rPr>
+          <w:rFonts w:ascii="Consolas" w:hAnsi="Consolas" w:cs="Consolas"/>
+          <w:color w:val="000000"/>
+        </w:rPr>
+      </w:pPr>
+      <w:r>
+        <w:rPr>
+          <w:rFonts w:ascii="Consolas" w:hAnsi="Consolas" w:cs="Consolas"/>
+          <w:color w:val="000000"/>
+        </w:rPr>
+        <w:t>3rd Qu.:1992-07-02   3rd Qu.:12.000   3rd Qu.:26.00   3rd Qu.:1992</w:t>
+      </w:r>
+    </w:p>
+    <w:p>
+      <w:pPr>
+        <w:pStyle w:val="HTMLPreformatted"/>
+        <w:shd w:val="clear" w:color="auto" w:fill="FFFFFF"/>
+        <w:spacing w:line="225" w:lineRule="atLeast"/>
+        <w:ind w:left="720"/>
+        <w:jc w:val="center"/>
+        <w:rPr>
+          <w:rFonts w:ascii="Consolas" w:hAnsi="Consolas" w:cs="Consolas"/>
+          <w:color w:val="000000"/>
+        </w:rPr>
+      </w:pPr>
+      <w:r>
+        <w:rPr>
+          <w:rFonts w:ascii="Consolas" w:hAnsi="Consolas" w:cs="Consolas"/>
+          <w:color w:val="000000"/>
+        </w:rPr>
+        <w:t>Max.   :1994-06-30   Max.   :12.000   Max.   :30.00   Max.   :1994</w:t>
+      </w:r>
+    </w:p>
+    <w:p>
+      <w:pPr>
+        <w:pStyle w:val="HTMLPreformatted"/>
+        <w:shd w:val="clear" w:color="auto" w:fill="FFFFFF"/>
+        <w:spacing w:line="225" w:lineRule="atLeast"/>
+        <w:ind w:left="720"/>
+        <w:jc w:val="center"/>
+        <w:rPr>
+          <w:rFonts w:ascii="Consolas" w:hAnsi="Consolas" w:cs="Consolas"/>
+          <w:color w:val="000000"/>
+        </w:rPr>
+      </w:pPr>
+    </w:p>
+    <w:p>
+      <w:pPr>
+        <w:pStyle w:val="HTMLPreformatted"/>
+        <w:shd w:val="clear" w:color="auto" w:fill="FFFFFF"/>
+        <w:spacing w:line="225" w:lineRule="atLeast"/>
+        <w:ind w:left="720"/>
+        <w:jc w:val="center"/>
+        <w:rPr>
+          <w:rFonts w:ascii="Consolas" w:hAnsi="Consolas" w:cs="Consolas"/>
+          <w:color w:val="000000"/>
+        </w:rPr>
+      </w:pPr>
+      <w:r>
+        <w:rPr>
+          <w:rFonts w:ascii="Consolas" w:hAnsi="Consolas" w:cs="Consolas"/>
+          <w:color w:val="000000"/>
+        </w:rPr>
+        <w:t>lot              sold            price            low_est</w:t>
+      </w:r>
+    </w:p>
+    <w:p>
+      <w:pPr>
+        <w:pStyle w:val="HTMLPreformatted"/>
+        <w:shd w:val="clear" w:color="auto" w:fill="FFFFFF"/>
+        <w:spacing w:line="225" w:lineRule="atLeast"/>
+        <w:ind w:left="720"/>
+        <w:jc w:val="center"/>
+        <w:rPr>
+          <w:rFonts w:ascii="Consolas" w:hAnsi="Consolas" w:cs="Consolas"/>
+          <w:color w:val="000000"/>
+        </w:rPr>
+      </w:pPr>
+      <w:r>
+        <w:rPr>
+          <w:rFonts w:ascii="Consolas" w:hAnsi="Consolas" w:cs="Consolas"/>
+          <w:color w:val="000000"/>
+        </w:rPr>
+        <w:t>Min.   :   1.0   Min.   :0.0000   Min.   :   0.00   Min.   :   0.05</w:t>
+      </w:r>
+    </w:p>
+    <w:p>
+      <w:pPr>
+        <w:pStyle w:val="HTMLPreformatted"/>
+        <w:shd w:val="clear" w:color="auto" w:fill="FFFFFF"/>
+        <w:spacing w:line="225" w:lineRule="atLeast"/>
+        <w:ind w:left="720"/>
+        <w:jc w:val="center"/>
+        <w:rPr>
+          <w:rFonts w:ascii="Consolas" w:hAnsi="Consolas" w:cs="Consolas"/>
+          <w:color w:val="000000"/>
+        </w:rPr>
+      </w:pPr>
+      <w:r>
+        <w:rPr>
+          <w:rFonts w:ascii="Consolas" w:hAnsi="Consolas" w:cs="Consolas"/>
+          <w:color w:val="000000"/>
+        </w:rPr>
+        <w:t>1st Qu.:  87.0   1st Qu.:1.0000   1st Qu.:   1.90   1st Qu.:   2.00</w:t>
+      </w:r>
+    </w:p>
+    <w:p>
+      <w:pPr>
+        <w:pStyle w:val="HTMLPreformatted"/>
+        <w:shd w:val="clear" w:color="auto" w:fill="FFFFFF"/>
+        <w:spacing w:line="225" w:lineRule="atLeast"/>
+        <w:ind w:left="720"/>
+        <w:jc w:val="center"/>
+        <w:rPr>
+          <w:rFonts w:ascii="Consolas" w:hAnsi="Consolas" w:cs="Consolas"/>
+          <w:color w:val="000000"/>
+        </w:rPr>
+      </w:pPr>
+      <w:r>
+        <w:rPr>
+          <w:rFonts w:ascii="Consolas" w:hAnsi="Consolas" w:cs="Consolas"/>
+          <w:color w:val="000000"/>
+        </w:rPr>
+        <w:t>Median : 423.0   Median :1.0000   Median :   7.00   Median :   6.00</w:t>
+      </w:r>
+    </w:p>
+    <w:p>
+      <w:pPr>
+        <w:pStyle w:val="HTMLPreformatted"/>
+        <w:shd w:val="clear" w:color="auto" w:fill="FFFFFF"/>
+        <w:spacing w:line="225" w:lineRule="atLeast"/>
+        <w:ind w:left="720"/>
+        <w:jc w:val="center"/>
+        <w:rPr>
+          <w:rFonts w:ascii="Consolas" w:hAnsi="Consolas" w:cs="Consolas"/>
+          <w:color w:val="000000"/>
+        </w:rPr>
+      </w:pPr>
+      <w:r>
+        <w:rPr>
+          <w:rFonts w:ascii="Consolas" w:hAnsi="Consolas" w:cs="Consolas"/>
+          <w:color w:val="000000"/>
+        </w:rPr>
+        <w:t>Mean   : 397.7   Mean   :0.7745   Mean   :  21.23   Mean   :  19.53</w:t>
+      </w:r>
+    </w:p>
+    <w:p>
+      <w:pPr>
+        <w:pStyle w:val="HTMLPreformatted"/>
+        <w:shd w:val="clear" w:color="auto" w:fill="FFFFFF"/>
+        <w:spacing w:line="225" w:lineRule="atLeast"/>
+        <w:ind w:left="720"/>
+        <w:jc w:val="center"/>
+        <w:rPr>
+          <w:rFonts w:ascii="Consolas" w:hAnsi="Consolas" w:cs="Consolas"/>
+          <w:color w:val="000000"/>
+        </w:rPr>
+      </w:pPr>
+      <w:r>
+        <w:rPr>
+          <w:rFonts w:ascii="Consolas" w:hAnsi="Consolas" w:cs="Consolas"/>
+          <w:color w:val="000000"/>
         </w:rPr>
         <w:lastRenderedPageBreak/>
-        <w:t>Table 2: Contemporary art, summary statistics.</w:t>
-      </w:r>
-    </w:p>
-    <w:p>
-      <w:pPr>
-        <w:pStyle w:val="HTMLPreformatted"/>
-        <w:shd w:val="clear" w:color="auto" w:fill="FFFFFF"/>
-        <w:spacing w:line="225" w:lineRule="atLeast"/>
-        <w:ind w:left="720"/>
-        <w:jc w:val="center"/>
-        <w:rPr>
-          <w:rFonts w:ascii="Consolas" w:hAnsi="Consolas" w:cs="Consolas"/>
-          <w:color w:val="000000"/>
-          <w:sz w:val="12"/>
-          <w:szCs w:val="18"/>
-        </w:rPr>
-      </w:pPr>
-    </w:p>
-    <w:p>
-      <w:pPr>
-        <w:pStyle w:val="HTMLPreformatted"/>
-        <w:shd w:val="clear" w:color="auto" w:fill="FFFFFF"/>
-        <w:spacing w:line="225" w:lineRule="atLeast"/>
-        <w:ind w:left="720"/>
-        <w:jc w:val="center"/>
-        <w:rPr>
-          <w:rFonts w:ascii="Consolas" w:hAnsi="Consolas" w:cs="Consolas"/>
-          <w:color w:val="000000"/>
-          <w:sz w:val="12"/>
-          <w:szCs w:val="18"/>
-        </w:rPr>
-      </w:pPr>
-      <w:r>
-        <w:rPr>
-          <w:rFonts w:ascii="Consolas" w:hAnsi="Consolas" w:cs="Consolas"/>
-          <w:color w:val="000000"/>
-          <w:sz w:val="12"/>
-          <w:szCs w:val="18"/>
-        </w:rPr>
-        <w:t>Auction_date            mdate            ddate           ydate</w:t>
-      </w:r>
-    </w:p>
-    <w:p>
-      <w:pPr>
-        <w:pStyle w:val="HTMLPreformatted"/>
-        <w:shd w:val="clear" w:color="auto" w:fill="FFFFFF"/>
-        <w:spacing w:line="225" w:lineRule="atLeast"/>
-        <w:ind w:left="720"/>
-        <w:jc w:val="center"/>
-        <w:rPr>
-          <w:rFonts w:ascii="Consolas" w:hAnsi="Consolas" w:cs="Consolas"/>
-          <w:color w:val="000000"/>
-          <w:sz w:val="12"/>
-          <w:szCs w:val="18"/>
-        </w:rPr>
-      </w:pPr>
-      <w:r>
-        <w:rPr>
-          <w:rFonts w:ascii="Consolas" w:hAnsi="Consolas" w:cs="Consolas"/>
-          <w:color w:val="000000"/>
-          <w:sz w:val="12"/>
-          <w:szCs w:val="18"/>
-        </w:rPr>
-        <w:t>Min.   :1982-06-29   Min.   : 2.000   Min.   : 1.00   Min.   :1982</w:t>
-      </w:r>
-    </w:p>
-    <w:p>
-      <w:pPr>
-        <w:pStyle w:val="HTMLPreformatted"/>
-        <w:shd w:val="clear" w:color="auto" w:fill="FFFFFF"/>
-        <w:spacing w:line="225" w:lineRule="atLeast"/>
-        <w:ind w:left="720"/>
-        <w:jc w:val="center"/>
-        <w:rPr>
-          <w:rFonts w:ascii="Consolas" w:hAnsi="Consolas" w:cs="Consolas"/>
-          <w:color w:val="000000"/>
-          <w:sz w:val="12"/>
-          <w:szCs w:val="18"/>
-        </w:rPr>
-      </w:pPr>
-      <w:r>
-        <w:rPr>
-          <w:rFonts w:ascii="Consolas" w:hAnsi="Consolas" w:cs="Consolas"/>
-          <w:color w:val="000000"/>
-          <w:sz w:val="12"/>
-          <w:szCs w:val="18"/>
-        </w:rPr>
-        <w:t>1st Qu.:1986-06-26   1st Qu.: 6.000   1st Qu.: 5.00   1st Qu.:1986</w:t>
-      </w:r>
-    </w:p>
-    <w:p>
-      <w:pPr>
-        <w:pStyle w:val="HTMLPreformatted"/>
-        <w:shd w:val="clear" w:color="auto" w:fill="FFFFFF"/>
-        <w:spacing w:line="225" w:lineRule="atLeast"/>
-        <w:ind w:left="720"/>
-        <w:jc w:val="center"/>
-        <w:rPr>
-          <w:rFonts w:ascii="Consolas" w:hAnsi="Consolas" w:cs="Consolas"/>
-          <w:color w:val="000000"/>
-          <w:sz w:val="12"/>
-          <w:szCs w:val="18"/>
-        </w:rPr>
-      </w:pPr>
-      <w:r>
-        <w:rPr>
-          <w:rFonts w:ascii="Consolas" w:hAnsi="Consolas" w:cs="Consolas"/>
-          <w:color w:val="000000"/>
-          <w:sz w:val="12"/>
-          <w:szCs w:val="18"/>
-        </w:rPr>
-        <w:t>Median :1989-06-29   Median : 6.000   Median :22.00   Median :1989</w:t>
-      </w:r>
-    </w:p>
-    <w:p>
-      <w:pPr>
-        <w:pStyle w:val="HTMLPreformatted"/>
-        <w:shd w:val="clear" w:color="auto" w:fill="FFFFFF"/>
-        <w:spacing w:line="225" w:lineRule="atLeast"/>
-        <w:ind w:left="720"/>
-        <w:jc w:val="center"/>
-        <w:rPr>
-          <w:rFonts w:ascii="Consolas" w:hAnsi="Consolas" w:cs="Consolas"/>
-          <w:color w:val="000000"/>
-          <w:sz w:val="12"/>
-          <w:szCs w:val="18"/>
-        </w:rPr>
-      </w:pPr>
-      <w:r>
-        <w:rPr>
-          <w:rFonts w:ascii="Consolas" w:hAnsi="Consolas" w:cs="Consolas"/>
-          <w:color w:val="000000"/>
-          <w:sz w:val="12"/>
-          <w:szCs w:val="18"/>
-        </w:rPr>
-        <w:t>Mean   :1989-05-15   Mean   : 7.831   Mean   :17.07   Mean   :1989</w:t>
-      </w:r>
-    </w:p>
-    <w:p>
-      <w:pPr>
-        <w:pStyle w:val="HTMLPreformatted"/>
-        <w:shd w:val="clear" w:color="auto" w:fill="FFFFFF"/>
-        <w:spacing w:line="225" w:lineRule="atLeast"/>
-        <w:ind w:left="720"/>
-        <w:jc w:val="center"/>
-        <w:rPr>
-          <w:rFonts w:ascii="Consolas" w:hAnsi="Consolas" w:cs="Consolas"/>
-          <w:color w:val="000000"/>
-          <w:sz w:val="12"/>
-          <w:szCs w:val="18"/>
-        </w:rPr>
-      </w:pPr>
-      <w:r>
-        <w:rPr>
-          <w:rFonts w:ascii="Consolas" w:hAnsi="Consolas" w:cs="Consolas"/>
-          <w:color w:val="000000"/>
-          <w:sz w:val="12"/>
-          <w:szCs w:val="18"/>
-        </w:rPr>
-        <w:t>3rd Qu.:1992-07-02   3rd Qu.:12.000   3rd Qu.:26.00   3rd Qu.:1992</w:t>
-      </w:r>
-    </w:p>
-    <w:p>
-      <w:pPr>
-        <w:pStyle w:val="HTMLPreformatted"/>
-        <w:shd w:val="clear" w:color="auto" w:fill="FFFFFF"/>
-        <w:spacing w:line="225" w:lineRule="atLeast"/>
-        <w:ind w:left="720"/>
-        <w:jc w:val="center"/>
-        <w:rPr>
-          <w:rFonts w:ascii="Consolas" w:hAnsi="Consolas" w:cs="Consolas"/>
-          <w:color w:val="000000"/>
-          <w:sz w:val="12"/>
-          <w:szCs w:val="18"/>
-        </w:rPr>
-      </w:pPr>
-      <w:r>
-        <w:rPr>
-          <w:rFonts w:ascii="Consolas" w:hAnsi="Consolas" w:cs="Consolas"/>
-          <w:color w:val="000000"/>
-          <w:sz w:val="12"/>
-          <w:szCs w:val="18"/>
-        </w:rPr>
-        <w:t>Max.   :1994-06-30   Max.   :12.000   Max.   :30.00   Max.   :1994</w:t>
-      </w:r>
-    </w:p>
-    <w:p>
-      <w:pPr>
-        <w:pStyle w:val="HTMLPreformatted"/>
-        <w:shd w:val="clear" w:color="auto" w:fill="FFFFFF"/>
-        <w:spacing w:line="225" w:lineRule="atLeast"/>
-        <w:ind w:left="720"/>
-        <w:jc w:val="center"/>
-        <w:rPr>
-          <w:rFonts w:ascii="Consolas" w:hAnsi="Consolas" w:cs="Consolas"/>
-          <w:color w:val="000000"/>
-          <w:sz w:val="12"/>
-          <w:szCs w:val="18"/>
-        </w:rPr>
-      </w:pPr>
-    </w:p>
-    <w:p>
-      <w:pPr>
-        <w:pStyle w:val="HTMLPreformatted"/>
-        <w:shd w:val="clear" w:color="auto" w:fill="FFFFFF"/>
-        <w:spacing w:line="225" w:lineRule="atLeast"/>
-        <w:ind w:left="720"/>
-        <w:jc w:val="center"/>
-        <w:rPr>
-          <w:rFonts w:ascii="Consolas" w:hAnsi="Consolas" w:cs="Consolas"/>
-          <w:color w:val="000000"/>
-          <w:sz w:val="12"/>
-          <w:szCs w:val="18"/>
-        </w:rPr>
-      </w:pPr>
-      <w:r>
-        <w:rPr>
-          <w:rFonts w:ascii="Consolas" w:hAnsi="Consolas" w:cs="Consolas"/>
-          <w:color w:val="000000"/>
-          <w:sz w:val="12"/>
-          <w:szCs w:val="18"/>
-        </w:rPr>
-        <w:t>lot              sold            price            low_est</w:t>
-      </w:r>
-    </w:p>
-    <w:p>
-      <w:pPr>
-        <w:pStyle w:val="HTMLPreformatted"/>
-        <w:shd w:val="clear" w:color="auto" w:fill="FFFFFF"/>
-        <w:spacing w:line="225" w:lineRule="atLeast"/>
-        <w:ind w:left="720"/>
-        <w:jc w:val="center"/>
-        <w:rPr>
-          <w:rFonts w:ascii="Consolas" w:hAnsi="Consolas" w:cs="Consolas"/>
-          <w:color w:val="000000"/>
-          <w:sz w:val="12"/>
-          <w:szCs w:val="18"/>
-        </w:rPr>
-      </w:pPr>
-      <w:r>
-        <w:rPr>
-          <w:rFonts w:ascii="Consolas" w:hAnsi="Consolas" w:cs="Consolas"/>
-          <w:color w:val="000000"/>
-          <w:sz w:val="12"/>
-          <w:szCs w:val="18"/>
-        </w:rPr>
-        <w:t>Min.   :   1.0   Min.   :0.0000   Min.   :   0.00   Min.   :   0.05</w:t>
-      </w:r>
-    </w:p>
-    <w:p>
-      <w:pPr>
-        <w:pStyle w:val="HTMLPreformatted"/>
-        <w:shd w:val="clear" w:color="auto" w:fill="FFFFFF"/>
-        <w:spacing w:line="225" w:lineRule="atLeast"/>
-        <w:ind w:left="720"/>
-        <w:jc w:val="center"/>
-        <w:rPr>
-          <w:rFonts w:ascii="Consolas" w:hAnsi="Consolas" w:cs="Consolas"/>
-          <w:color w:val="000000"/>
-          <w:sz w:val="12"/>
-          <w:szCs w:val="18"/>
-        </w:rPr>
-      </w:pPr>
-      <w:r>
-        <w:rPr>
-          <w:rFonts w:ascii="Consolas" w:hAnsi="Consolas" w:cs="Consolas"/>
-          <w:color w:val="000000"/>
-          <w:sz w:val="12"/>
-          <w:szCs w:val="18"/>
-        </w:rPr>
-        <w:t>1st Qu.:  87.0   1st Qu.:1.0000   1st Qu.:   1.90   1st Qu.:   2.00</w:t>
-      </w:r>
-    </w:p>
-    <w:p>
-      <w:pPr>
-        <w:pStyle w:val="HTMLPreformatted"/>
-        <w:shd w:val="clear" w:color="auto" w:fill="FFFFFF"/>
-        <w:spacing w:line="225" w:lineRule="atLeast"/>
-        <w:ind w:left="720"/>
-        <w:jc w:val="center"/>
-        <w:rPr>
-          <w:rFonts w:ascii="Consolas" w:hAnsi="Consolas" w:cs="Consolas"/>
-          <w:color w:val="000000"/>
-          <w:sz w:val="12"/>
-          <w:szCs w:val="18"/>
-        </w:rPr>
-      </w:pPr>
-      <w:r>
-        <w:rPr>
-          <w:rFonts w:ascii="Consolas" w:hAnsi="Consolas" w:cs="Consolas"/>
-          <w:color w:val="000000"/>
-          <w:sz w:val="12"/>
-          <w:szCs w:val="18"/>
-        </w:rPr>
-        <w:t>Median : 423.0   Median :1.0000   Median :   7.00   Median :   6.00</w:t>
-      </w:r>
-    </w:p>
-    <w:p>
-      <w:pPr>
-        <w:pStyle w:val="HTMLPreformatted"/>
-        <w:shd w:val="clear" w:color="auto" w:fill="FFFFFF"/>
-        <w:spacing w:line="225" w:lineRule="atLeast"/>
-        <w:ind w:left="720"/>
-        <w:jc w:val="center"/>
-        <w:rPr>
-          <w:rFonts w:ascii="Consolas" w:hAnsi="Consolas" w:cs="Consolas"/>
-          <w:color w:val="000000"/>
-          <w:sz w:val="12"/>
-          <w:szCs w:val="18"/>
-        </w:rPr>
-      </w:pPr>
-      <w:r>
-        <w:rPr>
-          <w:rFonts w:ascii="Consolas" w:hAnsi="Consolas" w:cs="Consolas"/>
-          <w:color w:val="000000"/>
-          <w:sz w:val="12"/>
-          <w:szCs w:val="18"/>
-        </w:rPr>
-        <w:t>Mean   : 397.7   Mean   :0.7745   Mean   :  21.23   Mean   :  19.53</w:t>
-      </w:r>
-    </w:p>
-    <w:p>
-      <w:pPr>
-        <w:pStyle w:val="HTMLPreformatted"/>
-        <w:shd w:val="clear" w:color="auto" w:fill="FFFFFF"/>
-        <w:spacing w:line="225" w:lineRule="atLeast"/>
-        <w:ind w:left="720"/>
-        <w:jc w:val="center"/>
-        <w:rPr>
-          <w:rFonts w:ascii="Consolas" w:hAnsi="Consolas" w:cs="Consolas"/>
-          <w:color w:val="000000"/>
-          <w:sz w:val="12"/>
-          <w:szCs w:val="18"/>
-        </w:rPr>
-      </w:pPr>
-      <w:r>
-        <w:rPr>
-          <w:rFonts w:ascii="Consolas" w:hAnsi="Consolas" w:cs="Consolas"/>
-          <w:color w:val="000000"/>
-          <w:sz w:val="12"/>
-          <w:szCs w:val="18"/>
-        </w:rPr>
         <w:t>3rd Qu.: 601.0   3rd Qu.:1.0000   3rd Qu.:  20.00   3rd Qu.:  20.00</w:t>
       </w:r>
     </w:p>
@@ -2375,16 +2322,12 @@
         <w:rPr>
           <w:rFonts w:ascii="Consolas" w:hAnsi="Consolas" w:cs="Consolas"/>
           <w:color w:val="000000"/>
-          <w:sz w:val="12"/>
-          <w:szCs w:val="18"/>
-        </w:rPr>
-      </w:pPr>
-      <w:r>
-        <w:rPr>
-          <w:rFonts w:ascii="Consolas" w:hAnsi="Consolas" w:cs="Consolas"/>
-          <w:color w:val="000000"/>
-          <w:sz w:val="12"/>
-          <w:szCs w:val="18"/>
+        </w:rPr>
+      </w:pPr>
+      <w:r>
+        <w:rPr>
+          <w:rFonts w:ascii="Consolas" w:hAnsi="Consolas" w:cs="Consolas"/>
+          <w:color w:val="000000"/>
         </w:rPr>
         <w:t>Max.   :1164.0   Max.   :1.0000   Max.   :1700.00   Max.   :1800.00</w:t>
       </w:r>
@@ -2399,16 +2342,12 @@
         <w:rPr>
           <w:rFonts w:ascii="Consolas" w:hAnsi="Consolas" w:cs="Consolas"/>
           <w:color w:val="000000"/>
-          <w:sz w:val="12"/>
-          <w:szCs w:val="18"/>
-        </w:rPr>
-      </w:pPr>
-      <w:r>
-        <w:rPr>
-          <w:rFonts w:ascii="Consolas" w:hAnsi="Consolas" w:cs="Consolas"/>
-          <w:color w:val="000000"/>
-          <w:sz w:val="12"/>
-          <w:szCs w:val="18"/>
+        </w:rPr>
+      </w:pPr>
+      <w:r>
+        <w:rPr>
+          <w:rFonts w:ascii="Consolas" w:hAnsi="Consolas" w:cs="Consolas"/>
+          <w:color w:val="000000"/>
         </w:rPr>
         <w:t>NA's   :2         NA's   :45</w:t>
       </w:r>
@@ -2423,16 +2362,12 @@
         <w:rPr>
           <w:rFonts w:ascii="Consolas" w:hAnsi="Consolas" w:cs="Consolas"/>
           <w:color w:val="000000"/>
-          <w:sz w:val="12"/>
-          <w:szCs w:val="18"/>
-        </w:rPr>
-      </w:pPr>
-      <w:r>
-        <w:rPr>
-          <w:rFonts w:ascii="Consolas" w:hAnsi="Consolas" w:cs="Consolas"/>
-          <w:color w:val="000000"/>
-          <w:sz w:val="12"/>
-          <w:szCs w:val="18"/>
+        </w:rPr>
+      </w:pPr>
+      <w:r>
+        <w:rPr>
+          <w:rFonts w:ascii="Consolas" w:hAnsi="Consolas" w:cs="Consolas"/>
+          <w:color w:val="000000"/>
         </w:rPr>
         <w:t>high_est         date_ptg          len              wid</w:t>
       </w:r>
@@ -2447,16 +2382,12 @@
         <w:rPr>
           <w:rFonts w:ascii="Consolas" w:hAnsi="Consolas" w:cs="Consolas"/>
           <w:color w:val="000000"/>
-          <w:sz w:val="12"/>
-          <w:szCs w:val="18"/>
-        </w:rPr>
-      </w:pPr>
-      <w:r>
-        <w:rPr>
-          <w:rFonts w:ascii="Consolas" w:hAnsi="Consolas" w:cs="Consolas"/>
-          <w:color w:val="000000"/>
-          <w:sz w:val="12"/>
-          <w:szCs w:val="18"/>
+        </w:rPr>
+      </w:pPr>
+      <w:r>
+        <w:rPr>
+          <w:rFonts w:ascii="Consolas" w:hAnsi="Consolas" w:cs="Consolas"/>
+          <w:color w:val="000000"/>
         </w:rPr>
         <w:t>Min.   :   0.1   Min.   :26.00   Min.   :  5.40   Min.   :  2.00</w:t>
       </w:r>
@@ -2471,16 +2402,12 @@
         <w:rPr>
           <w:rFonts w:ascii="Consolas" w:hAnsi="Consolas" w:cs="Consolas"/>
           <w:color w:val="000000"/>
-          <w:sz w:val="12"/>
-          <w:szCs w:val="18"/>
-        </w:rPr>
-      </w:pPr>
-      <w:r>
-        <w:rPr>
-          <w:rFonts w:ascii="Consolas" w:hAnsi="Consolas" w:cs="Consolas"/>
-          <w:color w:val="000000"/>
-          <w:sz w:val="12"/>
-          <w:szCs w:val="18"/>
+        </w:rPr>
+      </w:pPr>
+      <w:r>
+        <w:rPr>
+          <w:rFonts w:ascii="Consolas" w:hAnsi="Consolas" w:cs="Consolas"/>
+          <w:color w:val="000000"/>
         </w:rPr>
         <w:t>1st Qu.:   3.0   1st Qu.:60.00   1st Qu.: 44.50   1st Qu.: 46.00</w:t>
       </w:r>
@@ -2495,16 +2422,12 @@
         <w:rPr>
           <w:rFonts w:ascii="Consolas" w:hAnsi="Consolas" w:cs="Consolas"/>
           <w:color w:val="000000"/>
-          <w:sz w:val="12"/>
-          <w:szCs w:val="18"/>
-        </w:rPr>
-      </w:pPr>
-      <w:r>
-        <w:rPr>
-          <w:rFonts w:ascii="Consolas" w:hAnsi="Consolas" w:cs="Consolas"/>
-          <w:color w:val="000000"/>
-          <w:sz w:val="12"/>
-          <w:szCs w:val="18"/>
+        </w:rPr>
+      </w:pPr>
+      <w:r>
+        <w:rPr>
+          <w:rFonts w:ascii="Consolas" w:hAnsi="Consolas" w:cs="Consolas"/>
+          <w:color w:val="000000"/>
         </w:rPr>
         <w:t>Median :   8.0   Median :67.00   Median : 70.00   Median : 70.00</w:t>
       </w:r>
@@ -2519,16 +2442,12 @@
         <w:rPr>
           <w:rFonts w:ascii="Consolas" w:hAnsi="Consolas" w:cs="Consolas"/>
           <w:color w:val="000000"/>
-          <w:sz w:val="12"/>
-          <w:szCs w:val="18"/>
-        </w:rPr>
-      </w:pPr>
-      <w:r>
-        <w:rPr>
-          <w:rFonts w:ascii="Consolas" w:hAnsi="Consolas" w:cs="Consolas"/>
-          <w:color w:val="000000"/>
-          <w:sz w:val="12"/>
-          <w:szCs w:val="18"/>
+        </w:rPr>
+      </w:pPr>
+      <w:r>
+        <w:rPr>
+          <w:rFonts w:ascii="Consolas" w:hAnsi="Consolas" w:cs="Consolas"/>
+          <w:color w:val="000000"/>
         </w:rPr>
         <w:t>Mean   :  26.1   Mean   :68.24   Mean   : 84.53   Mean   : 84.71</w:t>
       </w:r>
@@ -2543,16 +2462,12 @@
         <w:rPr>
           <w:rFonts w:ascii="Consolas" w:hAnsi="Consolas" w:cs="Consolas"/>
           <w:color w:val="000000"/>
-          <w:sz w:val="12"/>
-          <w:szCs w:val="18"/>
-        </w:rPr>
-      </w:pPr>
-      <w:r>
-        <w:rPr>
-          <w:rFonts w:ascii="Consolas" w:hAnsi="Consolas" w:cs="Consolas"/>
-          <w:color w:val="000000"/>
-          <w:sz w:val="12"/>
-          <w:szCs w:val="18"/>
+        </w:rPr>
+      </w:pPr>
+      <w:r>
+        <w:rPr>
+          <w:rFonts w:ascii="Consolas" w:hAnsi="Consolas" w:cs="Consolas"/>
+          <w:color w:val="000000"/>
         </w:rPr>
         <w:t>3rd Qu.:  25.0   3rd Qu.:77.00   3rd Qu.:105.00   3rd Qu.:105.00</w:t>
       </w:r>
@@ -2567,16 +2482,12 @@
         <w:rPr>
           <w:rFonts w:ascii="Consolas" w:hAnsi="Consolas" w:cs="Consolas"/>
           <w:color w:val="000000"/>
-          <w:sz w:val="12"/>
-          <w:szCs w:val="18"/>
-        </w:rPr>
-      </w:pPr>
-      <w:r>
-        <w:rPr>
-          <w:rFonts w:ascii="Consolas" w:hAnsi="Consolas" w:cs="Consolas"/>
-          <w:color w:val="000000"/>
-          <w:sz w:val="12"/>
-          <w:szCs w:val="18"/>
+        </w:rPr>
+      </w:pPr>
+      <w:r>
+        <w:rPr>
+          <w:rFonts w:ascii="Consolas" w:hAnsi="Consolas" w:cs="Consolas"/>
+          <w:color w:val="000000"/>
         </w:rPr>
         <w:t>Max.   :2600.0   Max.   :91.00   Max.   :957.00   Max.   :602.00</w:t>
       </w:r>
@@ -2591,16 +2502,12 @@
         <w:rPr>
           <w:rFonts w:ascii="Consolas" w:hAnsi="Consolas" w:cs="Consolas"/>
           <w:color w:val="000000"/>
-          <w:sz w:val="12"/>
-          <w:szCs w:val="18"/>
-        </w:rPr>
-      </w:pPr>
-      <w:r>
-        <w:rPr>
-          <w:rFonts w:ascii="Consolas" w:hAnsi="Consolas" w:cs="Consolas"/>
-          <w:color w:val="000000"/>
-          <w:sz w:val="12"/>
-          <w:szCs w:val="18"/>
+        </w:rPr>
+      </w:pPr>
+      <w:r>
+        <w:rPr>
+          <w:rFonts w:ascii="Consolas" w:hAnsi="Consolas" w:cs="Consolas"/>
+          <w:color w:val="000000"/>
         </w:rPr>
         <w:t>NA's   :45       NA's   :449     NA's   :73       NA's   :293</w:t>
       </w:r>
@@ -2615,16 +2522,12 @@
         <w:rPr>
           <w:rFonts w:ascii="Consolas" w:hAnsi="Consolas" w:cs="Consolas"/>
           <w:color w:val="000000"/>
-          <w:sz w:val="12"/>
-          <w:szCs w:val="18"/>
-        </w:rPr>
-      </w:pPr>
-      <w:r>
-        <w:rPr>
-          <w:rFonts w:ascii="Consolas" w:hAnsi="Consolas" w:cs="Consolas"/>
-          <w:color w:val="000000"/>
-          <w:sz w:val="12"/>
-          <w:szCs w:val="18"/>
+        </w:rPr>
+      </w:pPr>
+      <w:r>
+        <w:rPr>
+          <w:rFonts w:ascii="Consolas" w:hAnsi="Consolas" w:cs="Consolas"/>
+          <w:color w:val="000000"/>
         </w:rPr>
         <w:t>artist             medium             CNV_RATE         ukcpi</w:t>
       </w:r>
@@ -2639,16 +2542,12 @@
         <w:rPr>
           <w:rFonts w:ascii="Consolas" w:hAnsi="Consolas" w:cs="Consolas"/>
           <w:color w:val="000000"/>
-          <w:sz w:val="12"/>
-          <w:szCs w:val="18"/>
-        </w:rPr>
-      </w:pPr>
-      <w:r>
-        <w:rPr>
-          <w:rFonts w:ascii="Consolas" w:hAnsi="Consolas" w:cs="Consolas"/>
-          <w:color w:val="000000"/>
-          <w:sz w:val="12"/>
-          <w:szCs w:val="18"/>
+        </w:rPr>
+      </w:pPr>
+      <w:r>
+        <w:rPr>
+          <w:rFonts w:ascii="Consolas" w:hAnsi="Consolas" w:cs="Consolas"/>
+          <w:color w:val="000000"/>
         </w:rPr>
         <w:t>Length:4456        Length:4456        Min.   :1.210   Min.   :239.6</w:t>
       </w:r>
@@ -2663,16 +2562,12 @@
         <w:rPr>
           <w:rFonts w:ascii="Consolas" w:hAnsi="Consolas" w:cs="Consolas"/>
           <w:color w:val="000000"/>
-          <w:sz w:val="12"/>
-          <w:szCs w:val="18"/>
-        </w:rPr>
-      </w:pPr>
-      <w:r>
-        <w:rPr>
-          <w:rFonts w:ascii="Consolas" w:hAnsi="Consolas" w:cs="Consolas"/>
-          <w:color w:val="000000"/>
-          <w:sz w:val="12"/>
-          <w:szCs w:val="18"/>
+        </w:rPr>
+      </w:pPr>
+      <w:r>
+        <w:rPr>
+          <w:rFonts w:ascii="Consolas" w:hAnsi="Consolas" w:cs="Consolas"/>
+          <w:color w:val="000000"/>
         </w:rPr>
         <w:t>Class :character   Class :character   1st Qu.:1.482   1st Qu.:286.4</w:t>
       </w:r>
@@ -2687,16 +2582,12 @@
         <w:rPr>
           <w:rFonts w:ascii="Consolas" w:hAnsi="Consolas" w:cs="Consolas"/>
           <w:color w:val="000000"/>
-          <w:sz w:val="12"/>
-          <w:szCs w:val="18"/>
-        </w:rPr>
-      </w:pPr>
-      <w:r>
-        <w:rPr>
-          <w:rFonts w:ascii="Consolas" w:hAnsi="Consolas" w:cs="Consolas"/>
-          <w:color w:val="000000"/>
-          <w:sz w:val="12"/>
-          <w:szCs w:val="18"/>
+        </w:rPr>
+      </w:pPr>
+      <w:r>
+        <w:rPr>
+          <w:rFonts w:ascii="Consolas" w:hAnsi="Consolas" w:cs="Consolas"/>
+          <w:color w:val="000000"/>
         </w:rPr>
         <w:t>Mode  :character   Mode  :character   Median :1.610   Median :339.3</w:t>
       </w:r>
@@ -2711,16 +2602,12 @@
         <w:rPr>
           <w:rFonts w:ascii="Consolas" w:hAnsi="Consolas" w:cs="Consolas"/>
           <w:color w:val="000000"/>
-          <w:sz w:val="12"/>
-          <w:szCs w:val="18"/>
-        </w:rPr>
-      </w:pPr>
-      <w:r>
-        <w:rPr>
-          <w:rFonts w:ascii="Consolas" w:hAnsi="Consolas" w:cs="Consolas"/>
-          <w:color w:val="000000"/>
-          <w:sz w:val="12"/>
-          <w:szCs w:val="18"/>
+        </w:rPr>
+      </w:pPr>
+      <w:r>
+        <w:rPr>
+          <w:rFonts w:ascii="Consolas" w:hAnsi="Consolas" w:cs="Consolas"/>
+          <w:color w:val="000000"/>
         </w:rPr>
         <w:t>Mean   :1.609   Mean   :342.9</w:t>
       </w:r>
@@ -2735,16 +2622,12 @@
         <w:rPr>
           <w:rFonts w:ascii="Consolas" w:hAnsi="Consolas" w:cs="Consolas"/>
           <w:color w:val="000000"/>
-          <w:sz w:val="12"/>
-          <w:szCs w:val="18"/>
-        </w:rPr>
-      </w:pPr>
-      <w:r>
-        <w:rPr>
-          <w:rFonts w:ascii="Consolas" w:hAnsi="Consolas" w:cs="Consolas"/>
-          <w:color w:val="000000"/>
-          <w:sz w:val="12"/>
-          <w:szCs w:val="18"/>
+        </w:rPr>
+      </w:pPr>
+      <w:r>
+        <w:rPr>
+          <w:rFonts w:ascii="Consolas" w:hAnsi="Consolas" w:cs="Consolas"/>
+          <w:color w:val="000000"/>
         </w:rPr>
         <w:t>3rd Qu.:1.722   3rd Qu.:407.1</w:t>
       </w:r>
@@ -2759,16 +2642,12 @@
         <w:rPr>
           <w:rFonts w:ascii="Consolas" w:hAnsi="Consolas" w:cs="Consolas"/>
           <w:color w:val="000000"/>
-          <w:sz w:val="12"/>
-          <w:szCs w:val="18"/>
-        </w:rPr>
-      </w:pPr>
-      <w:r>
-        <w:rPr>
-          <w:rFonts w:ascii="Consolas" w:hAnsi="Consolas" w:cs="Consolas"/>
-          <w:color w:val="000000"/>
-          <w:sz w:val="12"/>
-          <w:szCs w:val="18"/>
+        </w:rPr>
+      </w:pPr>
+      <w:r>
+        <w:rPr>
+          <w:rFonts w:ascii="Consolas" w:hAnsi="Consolas" w:cs="Consolas"/>
+          <w:color w:val="000000"/>
         </w:rPr>
         <w:t>Max.   :1.954   Max.   :423.0</w:t>
       </w:r>
@@ -2783,31 +2662,25 @@
         <w:rPr>
           <w:rFonts w:ascii="Consolas" w:hAnsi="Consolas" w:cs="Consolas"/>
           <w:color w:val="000000"/>
-          <w:sz w:val="12"/>
-          <w:szCs w:val="18"/>
-        </w:rPr>
-      </w:pPr>
-    </w:p>
-    <w:p>
-      <w:pPr>
-        <w:pStyle w:val="HTMLPreformatted"/>
-        <w:shd w:val="clear" w:color="auto" w:fill="FFFFFF"/>
-        <w:spacing w:line="225" w:lineRule="atLeast"/>
-        <w:ind w:left="720"/>
-        <w:jc w:val="center"/>
-        <w:rPr>
-          <w:rFonts w:ascii="Consolas" w:hAnsi="Consolas" w:cs="Consolas"/>
-          <w:color w:val="000000"/>
-          <w:sz w:val="12"/>
-          <w:szCs w:val="18"/>
-        </w:rPr>
-      </w:pPr>
-      <w:r>
-        <w:rPr>
-          <w:rFonts w:ascii="Consolas" w:hAnsi="Consolas" w:cs="Consolas"/>
-          <w:color w:val="000000"/>
-          <w:sz w:val="12"/>
-          <w:szCs w:val="18"/>
+        </w:rPr>
+      </w:pPr>
+    </w:p>
+    <w:p>
+      <w:pPr>
+        <w:pStyle w:val="HTMLPreformatted"/>
+        <w:shd w:val="clear" w:color="auto" w:fill="FFFFFF"/>
+        <w:spacing w:line="225" w:lineRule="atLeast"/>
+        <w:ind w:left="720"/>
+        <w:jc w:val="center"/>
+        <w:rPr>
+          <w:rFonts w:ascii="Consolas" w:hAnsi="Consolas" w:cs="Consolas"/>
+          <w:color w:val="000000"/>
+        </w:rPr>
+      </w:pPr>
+      <w:r>
+        <w:rPr>
+          <w:rFonts w:ascii="Consolas" w:hAnsi="Consolas" w:cs="Consolas"/>
+          <w:color w:val="000000"/>
         </w:rPr>
         <w:t>ukinf             uktb            uscpi           usinf</w:t>
       </w:r>
@@ -2822,16 +2695,12 @@
         <w:rPr>
           <w:rFonts w:ascii="Consolas" w:hAnsi="Consolas" w:cs="Consolas"/>
           <w:color w:val="000000"/>
-          <w:sz w:val="12"/>
-          <w:szCs w:val="18"/>
-        </w:rPr>
-      </w:pPr>
-      <w:r>
-        <w:rPr>
-          <w:rFonts w:ascii="Consolas" w:hAnsi="Consolas" w:cs="Consolas"/>
-          <w:color w:val="000000"/>
-          <w:sz w:val="12"/>
-          <w:szCs w:val="18"/>
+        </w:rPr>
+      </w:pPr>
+      <w:r>
+        <w:rPr>
+          <w:rFonts w:ascii="Consolas" w:hAnsi="Consolas" w:cs="Consolas"/>
+          <w:color w:val="000000"/>
         </w:rPr>
         <w:t>Min.   : 1.270   Min.   : 4.900   Min.   :181.6   Min.   :1.280</w:t>
       </w:r>
@@ -2846,16 +2715,12 @@
         <w:rPr>
           <w:rFonts w:ascii="Consolas" w:hAnsi="Consolas" w:cs="Consolas"/>
           <w:color w:val="000000"/>
-          <w:sz w:val="12"/>
-          <w:szCs w:val="18"/>
-        </w:rPr>
-      </w:pPr>
-      <w:r>
-        <w:rPr>
-          <w:rFonts w:ascii="Consolas" w:hAnsi="Consolas" w:cs="Consolas"/>
-          <w:color w:val="000000"/>
-          <w:sz w:val="12"/>
-          <w:szCs w:val="18"/>
+        </w:rPr>
+      </w:pPr>
+      <w:r>
+        <w:rPr>
+          <w:rFonts w:ascii="Consolas" w:hAnsi="Consolas" w:cs="Consolas"/>
+          <w:color w:val="000000"/>
         </w:rPr>
         <w:t>1st Qu.: 3.050   1st Qu.: 8.800   1st Qu.:204.1   1st Qu.:3.050</w:t>
       </w:r>
@@ -2870,16 +2735,12 @@
         <w:rPr>
           <w:rFonts w:ascii="Consolas" w:hAnsi="Consolas" w:cs="Consolas"/>
           <w:color w:val="000000"/>
-          <w:sz w:val="12"/>
-          <w:szCs w:val="18"/>
-        </w:rPr>
-      </w:pPr>
-      <w:r>
-        <w:rPr>
-          <w:rFonts w:ascii="Consolas" w:hAnsi="Consolas" w:cs="Consolas"/>
-          <w:color w:val="000000"/>
-          <w:sz w:val="12"/>
-          <w:szCs w:val="18"/>
+        </w:rPr>
+      </w:pPr>
+      <w:r>
+        <w:rPr>
+          <w:rFonts w:ascii="Consolas" w:hAnsi="Consolas" w:cs="Consolas"/>
+          <w:color w:val="000000"/>
         </w:rPr>
         <w:t>Median : 4.710   Median : 9.630   Median :231.7   Median :3.920</w:t>
       </w:r>
@@ -2894,16 +2755,12 @@
         <w:rPr>
           <w:rFonts w:ascii="Consolas" w:hAnsi="Consolas" w:cs="Consolas"/>
           <w:color w:val="000000"/>
-          <w:sz w:val="12"/>
-          <w:szCs w:val="18"/>
-        </w:rPr>
-      </w:pPr>
-      <w:r>
-        <w:rPr>
-          <w:rFonts w:ascii="Consolas" w:hAnsi="Consolas" w:cs="Consolas"/>
-          <w:color w:val="000000"/>
-          <w:sz w:val="12"/>
-          <w:szCs w:val="18"/>
+        </w:rPr>
+      </w:pPr>
+      <w:r>
+        <w:rPr>
+          <w:rFonts w:ascii="Consolas" w:hAnsi="Consolas" w:cs="Consolas"/>
+          <w:color w:val="000000"/>
         </w:rPr>
         <w:t>Mean   : 5.061   Mean   : 9.832   Mean   :232.7   Mean   :3.848</w:t>
       </w:r>
@@ -2918,16 +2775,12 @@
         <w:rPr>
           <w:rFonts w:ascii="Consolas" w:hAnsi="Consolas" w:cs="Consolas"/>
           <w:color w:val="000000"/>
-          <w:sz w:val="12"/>
-          <w:szCs w:val="18"/>
-        </w:rPr>
-      </w:pPr>
-      <w:r>
-        <w:rPr>
-          <w:rFonts w:ascii="Consolas" w:hAnsi="Consolas" w:cs="Consolas"/>
-          <w:color w:val="000000"/>
-          <w:sz w:val="12"/>
-          <w:szCs w:val="18"/>
+        </w:rPr>
+      </w:pPr>
+      <w:r>
+        <w:rPr>
+          <w:rFonts w:ascii="Consolas" w:hAnsi="Consolas" w:cs="Consolas"/>
+          <w:color w:val="000000"/>
         </w:rPr>
         <w:t>3rd Qu.: 6.520   3rd Qu.:11.990   3rd Qu.:261.9   3rd Qu.:4.600</w:t>
       </w:r>
@@ -2942,16 +2795,12 @@
         <w:rPr>
           <w:rFonts w:ascii="Consolas" w:hAnsi="Consolas" w:cs="Consolas"/>
           <w:color w:val="000000"/>
-          <w:sz w:val="12"/>
-          <w:szCs w:val="18"/>
-        </w:rPr>
-      </w:pPr>
-      <w:r>
-        <w:rPr>
-          <w:rFonts w:ascii="Consolas" w:hAnsi="Consolas" w:cs="Consolas"/>
-          <w:color w:val="000000"/>
-          <w:sz w:val="12"/>
-          <w:szCs w:val="18"/>
+        </w:rPr>
+      </w:pPr>
+      <w:r>
+        <w:rPr>
+          <w:rFonts w:ascii="Consolas" w:hAnsi="Consolas" w:cs="Consolas"/>
+          <w:color w:val="000000"/>
         </w:rPr>
         <w:t>Max.   :10.430   Max.   :14.540   Max.   :276.8   Max.   :6.220</w:t>
       </w:r>
@@ -2966,31 +2815,25 @@
         <w:rPr>
           <w:rFonts w:ascii="Consolas" w:hAnsi="Consolas" w:cs="Consolas"/>
           <w:color w:val="000000"/>
-          <w:sz w:val="12"/>
-          <w:szCs w:val="18"/>
-        </w:rPr>
-      </w:pPr>
-    </w:p>
-    <w:p>
-      <w:pPr>
-        <w:pStyle w:val="HTMLPreformatted"/>
-        <w:shd w:val="clear" w:color="auto" w:fill="FFFFFF"/>
-        <w:spacing w:line="225" w:lineRule="atLeast"/>
-        <w:ind w:left="720"/>
-        <w:jc w:val="center"/>
-        <w:rPr>
-          <w:rFonts w:ascii="Consolas" w:hAnsi="Consolas" w:cs="Consolas"/>
-          <w:color w:val="000000"/>
-          <w:sz w:val="12"/>
-          <w:szCs w:val="18"/>
-        </w:rPr>
-      </w:pPr>
-      <w:r>
-        <w:rPr>
-          <w:rFonts w:ascii="Consolas" w:hAnsi="Consolas" w:cs="Consolas"/>
-          <w:color w:val="000000"/>
-          <w:sz w:val="12"/>
-          <w:szCs w:val="18"/>
+        </w:rPr>
+      </w:pPr>
+    </w:p>
+    <w:p>
+      <w:pPr>
+        <w:pStyle w:val="HTMLPreformatted"/>
+        <w:shd w:val="clear" w:color="auto" w:fill="FFFFFF"/>
+        <w:spacing w:line="225" w:lineRule="atLeast"/>
+        <w:ind w:left="720"/>
+        <w:jc w:val="center"/>
+        <w:rPr>
+          <w:rFonts w:ascii="Consolas" w:hAnsi="Consolas" w:cs="Consolas"/>
+          <w:color w:val="000000"/>
+        </w:rPr>
+      </w:pPr>
+      <w:r>
+        <w:rPr>
+          <w:rFonts w:ascii="Consolas" w:hAnsi="Consolas" w:cs="Consolas"/>
+          <w:color w:val="000000"/>
         </w:rPr>
         <w:t>ustb            japcpi            dj              ftse</w:t>
       </w:r>
@@ -3005,16 +2848,12 @@
         <w:rPr>
           <w:rFonts w:ascii="Consolas" w:hAnsi="Consolas" w:cs="Consolas"/>
           <w:color w:val="000000"/>
-          <w:sz w:val="12"/>
-          <w:szCs w:val="18"/>
-        </w:rPr>
-      </w:pPr>
-      <w:r>
-        <w:rPr>
-          <w:rFonts w:ascii="Consolas" w:hAnsi="Consolas" w:cs="Consolas"/>
-          <w:color w:val="000000"/>
-          <w:sz w:val="12"/>
-          <w:szCs w:val="18"/>
+        </w:rPr>
+      </w:pPr>
+      <w:r>
+        <w:rPr>
+          <w:rFonts w:ascii="Consolas" w:hAnsi="Consolas" w:cs="Consolas"/>
+          <w:color w:val="000000"/>
         </w:rPr>
         <w:t>Min.   : 2.970   Min.   :149.3   Min.   : 812.2   Min.   : 736.2</w:t>
       </w:r>
@@ -3029,16 +2868,12 @@
         <w:rPr>
           <w:rFonts w:ascii="Consolas" w:hAnsi="Consolas" w:cs="Consolas"/>
           <w:color w:val="000000"/>
-          <w:sz w:val="12"/>
-          <w:szCs w:val="18"/>
-        </w:rPr>
-      </w:pPr>
-      <w:r>
-        <w:rPr>
-          <w:rFonts w:ascii="Consolas" w:hAnsi="Consolas" w:cs="Consolas"/>
-          <w:color w:val="000000"/>
-          <w:sz w:val="12"/>
-          <w:szCs w:val="18"/>
+        </w:rPr>
+      </w:pPr>
+      <w:r>
+        <w:rPr>
+          <w:rFonts w:ascii="Consolas" w:hAnsi="Consolas" w:cs="Consolas"/>
+          <w:color w:val="000000"/>
         </w:rPr>
         <w:t>1st Qu.: 3.990   1st Qu.:160.6   1st Qu.:1776.5   1st Qu.:1588.4</w:t>
       </w:r>
@@ -3053,16 +2888,12 @@
         <w:rPr>
           <w:rFonts w:ascii="Consolas" w:hAnsi="Consolas" w:cs="Consolas"/>
           <w:color w:val="000000"/>
-          <w:sz w:val="12"/>
-          <w:szCs w:val="18"/>
-        </w:rPr>
-      </w:pPr>
-      <w:r>
-        <w:rPr>
-          <w:rFonts w:ascii="Consolas" w:hAnsi="Consolas" w:cs="Consolas"/>
-          <w:color w:val="000000"/>
-          <w:sz w:val="12"/>
-          <w:szCs w:val="18"/>
+        </w:rPr>
+      </w:pPr>
+      <w:r>
+        <w:rPr>
+          <w:rFonts w:ascii="Consolas" w:hAnsi="Consolas" w:cs="Consolas"/>
+          <w:color w:val="000000"/>
         </w:rPr>
         <w:t>Median : 6.990   Median :168.2   Median :2458.3   Median :2182.0</w:t>
       </w:r>
@@ -3077,16 +2908,12 @@
         <w:rPr>
           <w:rFonts w:ascii="Consolas" w:hAnsi="Consolas" w:cs="Consolas"/>
           <w:color w:val="000000"/>
-          <w:sz w:val="12"/>
-          <w:szCs w:val="18"/>
-        </w:rPr>
-      </w:pPr>
-      <w:r>
-        <w:rPr>
-          <w:rFonts w:ascii="Consolas" w:hAnsi="Consolas" w:cs="Consolas"/>
-          <w:color w:val="000000"/>
-          <w:sz w:val="12"/>
-          <w:szCs w:val="18"/>
+        </w:rPr>
+      </w:pPr>
+      <w:r>
+        <w:rPr>
+          <w:rFonts w:ascii="Consolas" w:hAnsi="Consolas" w:cs="Consolas"/>
+          <w:color w:val="000000"/>
         </w:rPr>
         <w:t>Mean   : 6.157   Mean   :169.9   Mean   :2438.5   Mean   :2078.3</w:t>
       </w:r>
@@ -3101,16 +2928,12 @@
         <w:rPr>
           <w:rFonts w:ascii="Consolas" w:hAnsi="Consolas" w:cs="Consolas"/>
           <w:color w:val="000000"/>
-          <w:sz w:val="12"/>
-          <w:szCs w:val="18"/>
-        </w:rPr>
-      </w:pPr>
-      <w:r>
-        <w:rPr>
-          <w:rFonts w:ascii="Consolas" w:hAnsi="Consolas" w:cs="Consolas"/>
-          <w:color w:val="000000"/>
-          <w:sz w:val="12"/>
-          <w:szCs w:val="18"/>
+        </w:rPr>
+      </w:pPr>
+      <w:r>
+        <w:rPr>
+          <w:rFonts w:ascii="Consolas" w:hAnsi="Consolas" w:cs="Consolas"/>
+          <w:color w:val="000000"/>
         </w:rPr>
         <w:t>3rd Qu.: 7.760   3rd Qu.:182.3   3rd Qu.:3174.7   3rd Qu.:2546.6</w:t>
       </w:r>
@@ -3125,16 +2948,12 @@
         <w:rPr>
           <w:rFonts w:ascii="Consolas" w:hAnsi="Consolas" w:cs="Consolas"/>
           <w:color w:val="000000"/>
-          <w:sz w:val="12"/>
-          <w:szCs w:val="18"/>
-        </w:rPr>
-      </w:pPr>
-      <w:r>
-        <w:rPr>
-          <w:rFonts w:ascii="Consolas" w:hAnsi="Consolas" w:cs="Consolas"/>
-          <w:color w:val="000000"/>
-          <w:sz w:val="12"/>
-          <w:szCs w:val="18"/>
+        </w:rPr>
+      </w:pPr>
+      <w:r>
+        <w:rPr>
+          <w:rFonts w:ascii="Consolas" w:hAnsi="Consolas" w:cs="Consolas"/>
+          <w:color w:val="000000"/>
         </w:rPr>
         <w:t>Max.   :10.320   Max.   :185.4   Max.   :3753.5   Max.   :3223.9</w:t>
       </w:r>
@@ -3149,31 +2968,25 @@
         <w:rPr>
           <w:rFonts w:ascii="Consolas" w:hAnsi="Consolas" w:cs="Consolas"/>
           <w:color w:val="000000"/>
-          <w:sz w:val="12"/>
-          <w:szCs w:val="18"/>
-        </w:rPr>
-      </w:pPr>
-    </w:p>
-    <w:p>
-      <w:pPr>
-        <w:pStyle w:val="HTMLPreformatted"/>
-        <w:shd w:val="clear" w:color="auto" w:fill="FFFFFF"/>
-        <w:spacing w:line="225" w:lineRule="atLeast"/>
-        <w:ind w:left="720"/>
-        <w:jc w:val="center"/>
-        <w:rPr>
-          <w:rFonts w:ascii="Consolas" w:hAnsi="Consolas" w:cs="Consolas"/>
-          <w:color w:val="000000"/>
-          <w:sz w:val="12"/>
-          <w:szCs w:val="18"/>
-        </w:rPr>
-      </w:pPr>
-      <w:r>
-        <w:rPr>
-          <w:rFonts w:ascii="Consolas" w:hAnsi="Consolas" w:cs="Consolas"/>
-          <w:color w:val="000000"/>
-          <w:sz w:val="12"/>
-          <w:szCs w:val="18"/>
+        </w:rPr>
+      </w:pPr>
+    </w:p>
+    <w:p>
+      <w:pPr>
+        <w:pStyle w:val="HTMLPreformatted"/>
+        <w:shd w:val="clear" w:color="auto" w:fill="FFFFFF"/>
+        <w:spacing w:line="225" w:lineRule="atLeast"/>
+        <w:ind w:left="720"/>
+        <w:jc w:val="center"/>
+        <w:rPr>
+          <w:rFonts w:ascii="Consolas" w:hAnsi="Consolas" w:cs="Consolas"/>
+          <w:color w:val="000000"/>
+        </w:rPr>
+      </w:pPr>
+      <w:r>
+        <w:rPr>
+          <w:rFonts w:ascii="Consolas" w:hAnsi="Consolas" w:cs="Consolas"/>
+          <w:color w:val="000000"/>
         </w:rPr>
         <w:t>VAT</w:t>
       </w:r>
@@ -3188,16 +3001,12 @@
         <w:rPr>
           <w:rFonts w:ascii="Consolas" w:hAnsi="Consolas" w:cs="Consolas"/>
           <w:color w:val="000000"/>
-          <w:sz w:val="12"/>
-          <w:szCs w:val="18"/>
-        </w:rPr>
-      </w:pPr>
-      <w:r>
-        <w:rPr>
-          <w:rFonts w:ascii="Consolas" w:hAnsi="Consolas" w:cs="Consolas"/>
-          <w:color w:val="000000"/>
-          <w:sz w:val="12"/>
-          <w:szCs w:val="18"/>
+        </w:rPr>
+      </w:pPr>
+      <w:r>
+        <w:rPr>
+          <w:rFonts w:ascii="Consolas" w:hAnsi="Consolas" w:cs="Consolas"/>
+          <w:color w:val="000000"/>
         </w:rPr>
         <w:t>Min.   :0.0000</w:t>
       </w:r>
@@ -3212,16 +3021,12 @@
         <w:rPr>
           <w:rFonts w:ascii="Consolas" w:hAnsi="Consolas" w:cs="Consolas"/>
           <w:color w:val="000000"/>
-          <w:sz w:val="12"/>
-          <w:szCs w:val="18"/>
-        </w:rPr>
-      </w:pPr>
-      <w:r>
-        <w:rPr>
-          <w:rFonts w:ascii="Consolas" w:hAnsi="Consolas" w:cs="Consolas"/>
-          <w:color w:val="000000"/>
-          <w:sz w:val="12"/>
-          <w:szCs w:val="18"/>
+        </w:rPr>
+      </w:pPr>
+      <w:r>
+        <w:rPr>
+          <w:rFonts w:ascii="Consolas" w:hAnsi="Consolas" w:cs="Consolas"/>
+          <w:color w:val="000000"/>
         </w:rPr>
         <w:t>1st Qu.:0.0000</w:t>
       </w:r>
@@ -3236,16 +3041,12 @@
         <w:rPr>
           <w:rFonts w:ascii="Consolas" w:hAnsi="Consolas" w:cs="Consolas"/>
           <w:color w:val="000000"/>
-          <w:sz w:val="12"/>
-          <w:szCs w:val="18"/>
-        </w:rPr>
-      </w:pPr>
-      <w:r>
-        <w:rPr>
-          <w:rFonts w:ascii="Consolas" w:hAnsi="Consolas" w:cs="Consolas"/>
-          <w:color w:val="000000"/>
-          <w:sz w:val="12"/>
-          <w:szCs w:val="18"/>
+        </w:rPr>
+      </w:pPr>
+      <w:r>
+        <w:rPr>
+          <w:rFonts w:ascii="Consolas" w:hAnsi="Consolas" w:cs="Consolas"/>
+          <w:color w:val="000000"/>
         </w:rPr>
         <w:t>Median :0.0000</w:t>
       </w:r>
@@ -3260,16 +3061,12 @@
         <w:rPr>
           <w:rFonts w:ascii="Consolas" w:hAnsi="Consolas" w:cs="Consolas"/>
           <w:color w:val="000000"/>
-          <w:sz w:val="12"/>
-          <w:szCs w:val="18"/>
-        </w:rPr>
-      </w:pPr>
-      <w:r>
-        <w:rPr>
-          <w:rFonts w:ascii="Consolas" w:hAnsi="Consolas" w:cs="Consolas"/>
-          <w:color w:val="000000"/>
-          <w:sz w:val="12"/>
-          <w:szCs w:val="18"/>
+        </w:rPr>
+      </w:pPr>
+      <w:r>
+        <w:rPr>
+          <w:rFonts w:ascii="Consolas" w:hAnsi="Consolas" w:cs="Consolas"/>
+          <w:color w:val="000000"/>
         </w:rPr>
         <w:t>Mean   :0.2949</w:t>
       </w:r>
@@ -3284,16 +3081,12 @@
         <w:rPr>
           <w:rFonts w:ascii="Consolas" w:hAnsi="Consolas" w:cs="Consolas"/>
           <w:color w:val="000000"/>
-          <w:sz w:val="12"/>
-          <w:szCs w:val="18"/>
-        </w:rPr>
-      </w:pPr>
-      <w:r>
-        <w:rPr>
-          <w:rFonts w:ascii="Consolas" w:hAnsi="Consolas" w:cs="Consolas"/>
-          <w:color w:val="000000"/>
-          <w:sz w:val="12"/>
-          <w:szCs w:val="18"/>
+        </w:rPr>
+      </w:pPr>
+      <w:r>
+        <w:rPr>
+          <w:rFonts w:ascii="Consolas" w:hAnsi="Consolas" w:cs="Consolas"/>
+          <w:color w:val="000000"/>
         </w:rPr>
         <w:t>3rd Qu.:1.0000</w:t>
       </w:r>
@@ -3304,21 +3097,18 @@
         <w:shd w:val="clear" w:color="auto" w:fill="FFFFFF"/>
         <w:spacing w:line="225" w:lineRule="atLeast"/>
         <w:ind w:left="720"/>
-        <w:rPr>
-          <w:rFonts w:ascii="Consolas" w:hAnsi="Consolas" w:cs="Consolas"/>
-          <w:color w:val="000000"/>
-          <w:sz w:val="18"/>
-          <w:szCs w:val="18"/>
-        </w:rPr>
-      </w:pPr>
-      <w:r>
-        <w:rPr>
-          <w:rFonts w:ascii="Consolas" w:hAnsi="Consolas" w:cs="Consolas"/>
-          <w:color w:val="000000"/>
-          <w:sz w:val="18"/>
-          <w:szCs w:val="18"/>
-        </w:rPr>
-        <w:t xml:space="preserve"> Max.   :1.0000  </w:t>
+        <w:jc w:val="center"/>
+        <w:rPr>
+          <w:rFonts w:ascii="Consolas" w:hAnsi="Consolas" w:cs="Consolas"/>
+          <w:color w:val="000000"/>
+        </w:rPr>
+      </w:pPr>
+      <w:r>
+        <w:rPr>
+          <w:rFonts w:ascii="Consolas" w:hAnsi="Consolas" w:cs="Consolas"/>
+          <w:color w:val="000000"/>
+        </w:rPr>
+        <w:t>Max.   :1.0000</w:t>
       </w:r>
     </w:p>
     <w:p>
@@ -3333,8 +3123,8 @@
         <w:lastRenderedPageBreak/>
         <w:drawing>
           <wp:inline distT="0" distB="0" distL="0" distR="0" wp14:anchorId="19C1DEF7" wp14:editId="3D9361A1">
-            <wp:extent cx="2471057" cy="1562363"/>
-            <wp:effectExtent l="0" t="0" r="5715" b="0"/>
+            <wp:extent cx="6266991" cy="3962400"/>
+            <wp:effectExtent l="0" t="0" r="635" b="0"/>
             <wp:docPr id="12" name="Picture 12"/>
             <wp:cNvGraphicFramePr>
               <a:graphicFrameLocks xmlns:a="http://schemas.openxmlformats.org/drawingml/2006/main" noChangeAspect="1"/>
@@ -3361,7 +3151,7 @@
                   <pic:spPr>
                     <a:xfrm>
                       <a:off x="0" y="0"/>
-                      <a:ext cx="2476798" cy="1565993"/>
+                      <a:ext cx="6301559" cy="3984256"/>
                     </a:xfrm>
                     <a:prstGeom prst="rect">
                       <a:avLst/>
@@ -3383,10 +3173,11 @@
         <w:rPr>
           <w:noProof/>
         </w:rPr>
+        <w:lastRenderedPageBreak/>
         <w:drawing>
           <wp:inline distT="0" distB="0" distL="0" distR="0" wp14:anchorId="66186C3D" wp14:editId="51FD5C64">
-            <wp:extent cx="2024743" cy="1613737"/>
-            <wp:effectExtent l="0" t="0" r="0" b="5715"/>
+            <wp:extent cx="6323759" cy="5040086"/>
+            <wp:effectExtent l="0" t="0" r="1270" b="8255"/>
             <wp:docPr id="7" name="Picture 7"/>
             <wp:cNvGraphicFramePr>
               <a:graphicFrameLocks xmlns:a="http://schemas.openxmlformats.org/drawingml/2006/main" noChangeAspect="1"/>
@@ -3413,7 +3204,7 @@
                   <pic:spPr>
                     <a:xfrm>
                       <a:off x="0" y="0"/>
-                      <a:ext cx="2035076" cy="1621972"/>
+                      <a:ext cx="6379256" cy="5084317"/>
                     </a:xfrm>
                     <a:prstGeom prst="rect">
                       <a:avLst/>
@@ -3435,10 +3226,11 @@
         <w:rPr>
           <w:noProof/>
         </w:rPr>
+        <w:lastRenderedPageBreak/>
         <w:drawing>
           <wp:inline distT="0" distB="0" distL="0" distR="0" wp14:anchorId="2A43CF0B" wp14:editId="066AA3C7">
-            <wp:extent cx="2764971" cy="1748194"/>
-            <wp:effectExtent l="0" t="0" r="0" b="4445"/>
+            <wp:extent cx="5475514" cy="3461974"/>
+            <wp:effectExtent l="0" t="0" r="0" b="5715"/>
             <wp:docPr id="8" name="Picture 8"/>
             <wp:cNvGraphicFramePr>
               <a:graphicFrameLocks xmlns:a="http://schemas.openxmlformats.org/drawingml/2006/main" noChangeAspect="1"/>
@@ -3465,7 +3257,7 @@
                   <pic:spPr>
                     <a:xfrm>
                       <a:off x="0" y="0"/>
-                      <a:ext cx="2777515" cy="1756125"/>
+                      <a:ext cx="5518320" cy="3489039"/>
                     </a:xfrm>
                     <a:prstGeom prst="rect">
                       <a:avLst/>
@@ -3489,8 +3281,8 @@
         </w:rPr>
         <w:drawing>
           <wp:inline distT="0" distB="0" distL="0" distR="0" wp14:anchorId="00246ADD" wp14:editId="1024417B">
-            <wp:extent cx="3287486" cy="2078562"/>
-            <wp:effectExtent l="0" t="0" r="8255" b="0"/>
+            <wp:extent cx="6025956" cy="3810000"/>
+            <wp:effectExtent l="0" t="0" r="0" b="0"/>
             <wp:docPr id="9" name="Picture 9"/>
             <wp:cNvGraphicFramePr>
               <a:graphicFrameLocks xmlns:a="http://schemas.openxmlformats.org/drawingml/2006/main" noChangeAspect="1"/>
@@ -3517,7 +3309,7 @@
                   <pic:spPr>
                     <a:xfrm>
                       <a:off x="0" y="0"/>
-                      <a:ext cx="3287486" cy="2078562"/>
+                      <a:ext cx="6037285" cy="3817163"/>
                     </a:xfrm>
                     <a:prstGeom prst="rect">
                       <a:avLst/>
@@ -3533,10 +3325,11 @@
         <w:rPr>
           <w:noProof/>
         </w:rPr>
+        <w:lastRenderedPageBreak/>
         <w:drawing>
           <wp:inline distT="0" distB="0" distL="0" distR="0">
-            <wp:extent cx="2262524" cy="1926771"/>
-            <wp:effectExtent l="0" t="0" r="4445" b="0"/>
+            <wp:extent cx="5344886" cy="4551719"/>
+            <wp:effectExtent l="0" t="0" r="8255" b="1270"/>
             <wp:docPr id="11" name="Picture 11"/>
             <wp:cNvGraphicFramePr>
               <a:graphicFrameLocks xmlns:a="http://schemas.openxmlformats.org/drawingml/2006/main" noChangeAspect="1"/>
@@ -3563,7 +3356,7 @@
                   <pic:spPr>
                     <a:xfrm>
                       <a:off x="0" y="0"/>
-                      <a:ext cx="2262524" cy="1926771"/>
+                      <a:ext cx="5356813" cy="4561876"/>
                     </a:xfrm>
                     <a:prstGeom prst="rect">
                       <a:avLst/>
@@ -3651,11 +3444,7 @@
         <w:t>.</w:t>
       </w:r>
       <w:r>
-        <w:t xml:space="preserve"> However, </w:t>
-      </w:r>
-      <w:r>
-        <w:lastRenderedPageBreak/>
-        <w:t xml:space="preserve">Contemporary pieces do tend to </w:t>
+        <w:t xml:space="preserve"> However, Contemporary pieces do tend to </w:t>
       </w:r>
       <w:r>
         <w:t xml:space="preserve">be </w:t>
@@ -3810,89 +3599,90 @@
         <w:t>approx.</w:t>
       </w:r>
       <w:r>
+        <w:t xml:space="preserve"> 1000 CE, for works by Song Dynasty artist Yi Yuanji). </w:t>
+      </w:r>
+      <w:r>
+        <w:t>Nearly 90,000</w:t>
+      </w:r>
+      <w:r>
+        <w:t xml:space="preserve"> artists are included, with the best represented being Pablo Picasso (1,868 works), Andy Warhol (1,712 works), and Joan Miro (880 works). However, the most expensive sale is an untitled </w:t>
+      </w:r>
+      <w:r>
+        <w:lastRenderedPageBreak/>
+        <w:t xml:space="preserve">crayon work by Cy Twombly (1928-2001), which went for $70.5 million at Sotheby’s in NYC in November 2015. The artists whose works sell for the most, on average, include Kazimir Malevich of the Suprematist movement (1879-1935), the Abstract Expressionist Mark Rothko (1903-1970), Vincent Van Gogh (1853-1890), and also Song Dynasty artists such as Emperor Huizong (1082-1135) and Yi Yuanji. </w:t>
+      </w:r>
+      <w:r>
+        <w:t xml:space="preserve">As before, sale prices and other quantitative characteristics seem to follow a roughly log-normal distribution </w:t>
+      </w:r>
+      <w:r>
+        <w:t>(Figure &lt;&gt;</w:t>
+      </w:r>
+      <w:r>
+        <w:t>). M</w:t>
+      </w:r>
+      <w:r>
+        <w:t>ost of the paintings in this dataset sell for low 5 or 6 figure sums, while only a minority sell for higher figures reflected in the gradually diminishing right tail.</w:t>
+      </w:r>
+      <w:r>
+        <w:t xml:space="preserve"> It is clear that</w:t>
+      </w:r>
+      <w:r>
+        <w:t xml:space="preserve"> artists who sell more works through auction will enjoy higher revenue on</w:t>
+      </w:r>
+      <w:r>
+        <w:t xml:space="preserve"> average</w:t>
+      </w:r>
+      <w:r>
+        <w:t xml:space="preserve"> (regression slope: 0.52. p-val: &lt;2E-16)</w:t>
+      </w:r>
+      <w:r>
+        <w:t>,</w:t>
+      </w:r>
+      <w:r>
+        <w:t xml:space="preserve"> as they become </w:t>
+      </w:r>
+      <w:r>
+        <w:t>better-</w:t>
+      </w:r>
+      <w:r>
+        <w:t xml:space="preserve">known </w:t>
+      </w:r>
+      <w:r>
+        <w:t>in auction circles</w:t>
+      </w:r>
+      <w:r>
         <w:t xml:space="preserve"> </w:t>
       </w:r>
       <w:r>
+        <w:t xml:space="preserve">through </w:t>
+      </w:r>
+      <w:r>
+        <w:t xml:space="preserve">higher </w:t>
+      </w:r>
+      <w:r>
+        <w:t xml:space="preserve">representation </w:t>
+      </w:r>
+      <w:r>
+        <w:t>(Figure &lt;&gt;).</w:t>
+      </w:r>
+      <w:r>
+        <w:t xml:space="preserve"> </w:t>
+      </w:r>
+    </w:p>
+    <w:p>
+      <w:pPr>
+        <w:spacing w:line="480" w:lineRule="auto"/>
+        <w:ind w:firstLine="0"/>
+      </w:pPr>
+      <w:r>
+        <w:rPr>
+          <w:noProof/>
+        </w:rPr>
         <w:lastRenderedPageBreak/>
-        <w:t xml:space="preserve">1000 CE, for works by Song Dynasty artist Yi Yuanji). </w:t>
-      </w:r>
-      <w:r>
-        <w:t>Nearly 90,000</w:t>
-      </w:r>
-      <w:r>
-        <w:t xml:space="preserve"> artists are included, with the best represented being Pablo Picasso (1,868 works), Andy Warhol (1,712 works), and Joan Miro (880 works). However, the most expensive sale is an untitled crayon work by Cy Twombly (1928-2001), which went for $70.5 million at Sotheby’s in NYC in November 2015. The artists whose works sell for the most, on average, include Kazimir Malevich of the Suprematist movement (1879-1935), the Abstract Expressionist Mark Rothko (1903-1970), Vincent Van Gogh (1853-1890), and also Song Dynasty artists such as Emperor Huizong (1082-1135) and Yi Yuanji. </w:t>
-      </w:r>
-      <w:r>
-        <w:t xml:space="preserve">As before, sale prices and other quantitative characteristics seem to follow a roughly log-normal distribution </w:t>
-      </w:r>
-      <w:r>
-        <w:t>(Figure &lt;&gt;</w:t>
-      </w:r>
-      <w:r>
-        <w:t>). M</w:t>
-      </w:r>
-      <w:r>
-        <w:t>ost of the paintings in this dataset sell for low 5 or 6 figure sums, while only a minority sell for higher figures reflected in the gradually diminishing right tail.</w:t>
-      </w:r>
-      <w:r>
-        <w:t xml:space="preserve"> It is clear that</w:t>
-      </w:r>
-      <w:r>
-        <w:t xml:space="preserve"> artists who sell more works through auction will enjoy higher revenue on</w:t>
-      </w:r>
-      <w:r>
-        <w:t xml:space="preserve"> average</w:t>
-      </w:r>
-      <w:r>
-        <w:t xml:space="preserve"> (regression slope: 0.52. p-val: &lt;2E-16)</w:t>
-      </w:r>
-      <w:r>
-        <w:t>,</w:t>
-      </w:r>
-      <w:r>
-        <w:t xml:space="preserve"> as they become </w:t>
-      </w:r>
-      <w:r>
-        <w:t>better-</w:t>
-      </w:r>
-      <w:r>
-        <w:t xml:space="preserve">known </w:t>
-      </w:r>
-      <w:r>
-        <w:t>in auction circles</w:t>
-      </w:r>
-      <w:r>
-        <w:t xml:space="preserve"> </w:t>
-      </w:r>
-      <w:r>
-        <w:t xml:space="preserve">through </w:t>
-      </w:r>
-      <w:r>
-        <w:t xml:space="preserve">higher </w:t>
-      </w:r>
-      <w:r>
-        <w:t xml:space="preserve">representation </w:t>
-      </w:r>
-      <w:r>
-        <w:t>(Figure &lt;&gt;).</w:t>
-      </w:r>
-      <w:r>
-        <w:t xml:space="preserve"> </w:t>
-      </w:r>
-    </w:p>
-    <w:p>
-      <w:pPr>
-        <w:spacing w:line="480" w:lineRule="auto"/>
-        <w:jc w:val="center"/>
-      </w:pPr>
-      <w:r>
-        <w:rPr>
-          <w:noProof/>
-        </w:rPr>
         <w:drawing>
           <wp:inline distT="0" distB="0" distL="0" distR="0" wp14:anchorId="2B91FD5B" wp14:editId="1AB14528">
-            <wp:extent cx="2651420" cy="1676400"/>
-            <wp:effectExtent l="0" t="0" r="0" b="0"/>
+            <wp:extent cx="6490811" cy="4103914"/>
+            <wp:effectExtent l="0" t="0" r="5715" b="0"/>
             <wp:docPr id="10" name="Picture 10"/>
             <wp:cNvGraphicFramePr>
               <a:graphicFrameLocks xmlns:a="http://schemas.openxmlformats.org/drawingml/2006/main" noChangeAspect="1"/>
@@ -3919,7 +3709,7 @@
                   <pic:spPr>
                     <a:xfrm>
                       <a:off x="0" y="0"/>
-                      <a:ext cx="2717632" cy="1718264"/>
+                      <a:ext cx="6670819" cy="4217727"/>
                     </a:xfrm>
                     <a:prstGeom prst="rect">
                       <a:avLst/>
@@ -3937,30 +3727,37 @@
         <w:spacing w:line="480" w:lineRule="auto"/>
       </w:pPr>
       <w:r>
+        <w:t xml:space="preserve">Each observation </w:t>
+      </w:r>
+      <w:r>
+        <w:t xml:space="preserve">in this new dataset </w:t>
+      </w:r>
+      <w:r>
+        <w:t>includes the artwork title, the artist, artwork category as described by the auction house, a textual description of the materials, the lot number, sale date, auction house, and the USD sale price. Because information on the materials were given in the form of unstructured text data, which might be attributed to freeform data entry by Blouin, simple keyword extraction was used to extract hedonic characteristics such as height and width; more sophisticated textual extraction methods should be employed in future work. Some summary statistics for the full raw dataset are provided in Table 3.</w:t>
+      </w:r>
+      <w:r>
+        <w:t xml:space="preserve"> </w:t>
+      </w:r>
+    </w:p>
+    <w:p>
+      <w:pPr>
+        <w:spacing w:line="480" w:lineRule="auto"/>
+      </w:pPr>
+      <w:bookmarkStart w:id="0" w:name="_GoBack"/>
+      <w:bookmarkEnd w:id="0"/>
+    </w:p>
+    <w:p>
+      <w:pPr>
+        <w:spacing w:before="240"/>
+        <w:rPr>
+          <w:rFonts w:ascii="Georgia" w:eastAsiaTheme="minorEastAsia" w:hAnsi="Georgia"/>
+        </w:rPr>
+      </w:pPr>
+      <w:r>
+        <w:rPr>
+          <w:rFonts w:ascii="Georgia" w:eastAsiaTheme="minorEastAsia" w:hAnsi="Georgia"/>
+        </w:rPr>
         <w:lastRenderedPageBreak/>
-        <w:t xml:space="preserve">Each observation </w:t>
-      </w:r>
-      <w:r>
-        <w:t xml:space="preserve">in this new dataset </w:t>
-      </w:r>
-      <w:r>
-        <w:t>includes the artwork title, the artist, artwork category as described by the auction house, a textual description of the materials, the lot number, sale date, auction house, and the USD sale price. Because information on the materials were given in the form of unstructured text data, which might be attributed to freeform data entry by Blouin, simple keyword extraction was used to extract hedonic characteristics such as height and width; more sophisticated textual extraction methods should be employed in future work. Some summary statistics for the full raw dataset are provided in Table 3.</w:t>
-      </w:r>
-      <w:r>
-        <w:t xml:space="preserve"> </w:t>
-      </w:r>
-    </w:p>
-    <w:p>
-      <w:pPr>
-        <w:spacing w:before="240"/>
-        <w:rPr>
-          <w:rFonts w:ascii="Georgia" w:eastAsiaTheme="minorEastAsia" w:hAnsi="Georgia"/>
-        </w:rPr>
-      </w:pPr>
-      <w:r>
-        <w:rPr>
-          <w:rFonts w:ascii="Georgia" w:eastAsiaTheme="minorEastAsia" w:hAnsi="Georgia"/>
-        </w:rPr>
         <w:t>Table 3: Assorted art, summary statistics.</w:t>
       </w:r>
     </w:p>
@@ -4382,8 +4179,6 @@
         <w:spacing w:line="480" w:lineRule="auto"/>
         <w:ind w:firstLine="0"/>
       </w:pPr>
-      <w:bookmarkStart w:id="0" w:name="_GoBack"/>
-      <w:bookmarkEnd w:id="0"/>
     </w:p>
     <w:sectPr>
       <w:pgSz w:w="12240" w:h="15840"/>
@@ -5341,7 +5136,7 @@
 </file>
 
 <file path=customXml/itemProps1.xml><?xml version="1.0" encoding="utf-8"?>
-<ds:datastoreItem xmlns:ds="http://schemas.openxmlformats.org/officeDocument/2006/customXml" ds:itemID="{9AFC871E-193E-4566-911B-1BB10AEDAED3}">
+<ds:datastoreItem xmlns:ds="http://schemas.openxmlformats.org/officeDocument/2006/customXml" ds:itemID="{145BBA75-7E3A-43B1-B308-0A98ED7D75F6}">
   <ds:schemaRefs>
     <ds:schemaRef ds:uri="http://schemas.openxmlformats.org/officeDocument/2006/bibliography"/>
   </ds:schemaRefs>

</xml_diff>